<commit_message>
nice part with teory
</commit_message>
<xml_diff>
--- a/Диплом.docx
+++ b/Диплом.docx
@@ -99,18 +99,8 @@
           <w:sz w:val="28"/>
           <w:szCs w:val="28"/>
         </w:rPr>
-        <w:t xml:space="preserve">Анализ собранных данных с использованием как питона, так и </w:t>
-      </w:r>
-      <w:proofErr w:type="spellStart"/>
-      <w:r>
-        <w:rPr>
-          <w:rFonts w:ascii="Times New Roman" w:hAnsi="Times New Roman" w:cs="Times New Roman"/>
-          <w:sz w:val="28"/>
-          <w:szCs w:val="28"/>
-        </w:rPr>
-        <w:t>кьюгиса</w:t>
-      </w:r>
-      <w:proofErr w:type="spellEnd"/>
+        <w:t>Анализ собранных данных с использованием как питона, так и кьюгиса</w:t>
+      </w:r>
     </w:p>
     <w:p>
       <w:pPr>
@@ -1231,6 +1221,1732 @@
         </w:rPr>
         <w:t>Подготовка и передача заказчику отчета об оценке.</w:t>
       </w:r>
+    </w:p>
+    <w:p>
+      <w:pPr>
+        <w:spacing w:after="0" w:line="360" w:lineRule="auto"/>
+        <w:ind w:firstLine="709"/>
+        <w:jc w:val="both"/>
+        <w:rPr>
+          <w:rFonts w:ascii="Times New Roman" w:hAnsi="Times New Roman" w:cs="Times New Roman"/>
+          <w:sz w:val="28"/>
+          <w:szCs w:val="28"/>
+        </w:rPr>
+      </w:pPr>
+      <w:r>
+        <w:rPr>
+          <w:rFonts w:ascii="Times New Roman" w:hAnsi="Times New Roman" w:cs="Times New Roman"/>
+          <w:sz w:val="28"/>
+          <w:szCs w:val="28"/>
+        </w:rPr>
+        <w:t>Обращаясь к методам оценки, важно правильно и точно определять, каким методом лучше воспользоваться, в зависимости от поставленных задач, для этого необходимо безусловное понимание существующих методов и принципов пользования ими. Тем не менее, важно применять данные методы в совокупности, для более структурного подхода.</w:t>
+      </w:r>
+    </w:p>
+    <w:p>
+      <w:pPr>
+        <w:spacing w:after="0" w:line="360" w:lineRule="auto"/>
+        <w:ind w:firstLine="709"/>
+        <w:jc w:val="both"/>
+        <w:rPr>
+          <w:rFonts w:ascii="Times New Roman" w:hAnsi="Times New Roman" w:cs="Times New Roman"/>
+          <w:sz w:val="28"/>
+          <w:szCs w:val="28"/>
+        </w:rPr>
+      </w:pPr>
+      <w:r>
+        <w:rPr>
+          <w:rFonts w:ascii="Times New Roman" w:hAnsi="Times New Roman" w:cs="Times New Roman"/>
+          <w:sz w:val="28"/>
+          <w:szCs w:val="28"/>
+        </w:rPr>
+        <w:t>Доходный подход – совокупность методов оценки, основанных на определении потенциальных доходов от использования объекта оценки – аренды или перепродажи.</w:t>
+      </w:r>
+      <w:r>
+        <w:rPr>
+          <w:rFonts w:ascii="Times New Roman" w:hAnsi="Times New Roman" w:cs="Times New Roman"/>
+          <w:sz w:val="28"/>
+          <w:szCs w:val="28"/>
+        </w:rPr>
+        <w:t xml:space="preserve"> Одним из основных методов расчета потенциального дохода (ПД) стоит считать следующую математическую модель:</w:t>
+      </w:r>
+    </w:p>
+    <w:p>
+      <w:pPr>
+        <w:spacing w:after="0" w:line="360" w:lineRule="auto"/>
+        <w:ind w:firstLine="709"/>
+        <w:jc w:val="both"/>
+        <w:rPr>
+          <w:rFonts w:ascii="Times New Roman" w:eastAsiaTheme="minorEastAsia" w:hAnsi="Times New Roman" w:cs="Times New Roman"/>
+          <w:i/>
+          <w:sz w:val="28"/>
+          <w:szCs w:val="28"/>
+          <w:lang w:val="en-US"/>
+        </w:rPr>
+      </w:pPr>
+      <m:oMathPara>
+        <m:oMath>
+          <m:r>
+            <w:rPr>
+              <w:rFonts w:ascii="Cambria Math" w:hAnsi="Cambria Math" w:cs="Times New Roman"/>
+              <w:sz w:val="28"/>
+              <w:szCs w:val="28"/>
+              <w:highlight w:val="red"/>
+            </w:rPr>
+            <m:t>ПД=</m:t>
+          </m:r>
+          <m:r>
+            <w:rPr>
+              <w:rFonts w:ascii="Cambria Math" w:hAnsi="Cambria Math" w:cs="Times New Roman"/>
+              <w:sz w:val="28"/>
+              <w:szCs w:val="28"/>
+              <w:highlight w:val="red"/>
+              <w:lang w:val="en-US"/>
+            </w:rPr>
+            <m:t>S*</m:t>
+          </m:r>
+          <m:sSub>
+            <m:sSubPr>
+              <m:ctrlPr>
+                <w:rPr>
+                  <w:rFonts w:ascii="Cambria Math" w:hAnsi="Cambria Math" w:cs="Times New Roman"/>
+                  <w:i/>
+                  <w:sz w:val="28"/>
+                  <w:szCs w:val="28"/>
+                  <w:highlight w:val="red"/>
+                  <w:lang w:val="en-US"/>
+                </w:rPr>
+              </m:ctrlPr>
+            </m:sSubPr>
+            <m:e>
+              <m:r>
+                <w:rPr>
+                  <w:rFonts w:ascii="Cambria Math" w:hAnsi="Cambria Math" w:cs="Times New Roman"/>
+                  <w:sz w:val="28"/>
+                  <w:szCs w:val="28"/>
+                  <w:highlight w:val="red"/>
+                  <w:lang w:val="en-US"/>
+                </w:rPr>
+                <m:t>C</m:t>
+              </m:r>
+            </m:e>
+            <m:sub>
+              <m:r>
+                <w:rPr>
+                  <w:rFonts w:ascii="Cambria Math" w:hAnsi="Cambria Math" w:cs="Times New Roman"/>
+                  <w:sz w:val="28"/>
+                  <w:szCs w:val="28"/>
+                  <w:highlight w:val="red"/>
+                  <w:lang w:val="en-US"/>
+                </w:rPr>
+                <m:t>a</m:t>
+              </m:r>
+            </m:sub>
+          </m:sSub>
+        </m:oMath>
+      </m:oMathPara>
+    </w:p>
+    <w:p>
+      <w:pPr>
+        <w:spacing w:after="0" w:line="360" w:lineRule="auto"/>
+        <w:ind w:firstLine="709"/>
+        <w:jc w:val="both"/>
+        <w:rPr>
+          <w:rFonts w:ascii="Times New Roman" w:hAnsi="Times New Roman" w:cs="Times New Roman"/>
+          <w:iCs/>
+          <w:sz w:val="28"/>
+          <w:szCs w:val="28"/>
+        </w:rPr>
+      </w:pPr>
+      <w:r>
+        <w:rPr>
+          <w:rFonts w:ascii="Times New Roman" w:hAnsi="Times New Roman" w:cs="Times New Roman"/>
+          <w:iCs/>
+          <w:sz w:val="28"/>
+          <w:szCs w:val="28"/>
+        </w:rPr>
+        <w:t>где S – площадь, сдаваемая в аренду</w:t>
+      </w:r>
+      <w:r>
+        <w:rPr>
+          <w:rFonts w:ascii="Times New Roman" w:hAnsi="Times New Roman" w:cs="Times New Roman"/>
+          <w:iCs/>
+          <w:sz w:val="28"/>
+          <w:szCs w:val="28"/>
+        </w:rPr>
+        <w:t xml:space="preserve"> (м2)</w:t>
+      </w:r>
+      <w:r>
+        <w:rPr>
+          <w:rFonts w:ascii="Times New Roman" w:hAnsi="Times New Roman" w:cs="Times New Roman"/>
+          <w:iCs/>
+          <w:sz w:val="28"/>
+          <w:szCs w:val="28"/>
+        </w:rPr>
+        <w:t xml:space="preserve">; </w:t>
+      </w:r>
+    </w:p>
+    <w:p>
+      <w:pPr>
+        <w:spacing w:after="0" w:line="360" w:lineRule="auto"/>
+        <w:ind w:firstLine="709"/>
+        <w:jc w:val="both"/>
+        <w:rPr>
+          <w:rFonts w:ascii="Times New Roman" w:hAnsi="Times New Roman" w:cs="Times New Roman"/>
+          <w:iCs/>
+          <w:sz w:val="28"/>
+          <w:szCs w:val="28"/>
+        </w:rPr>
+      </w:pPr>
+      <w:r>
+        <w:rPr>
+          <w:rFonts w:ascii="Times New Roman" w:hAnsi="Times New Roman" w:cs="Times New Roman"/>
+          <w:iCs/>
+          <w:sz w:val="28"/>
+          <w:szCs w:val="28"/>
+        </w:rPr>
+        <w:t>Ca – арендная ставк</w:t>
+      </w:r>
+      <w:r>
+        <w:rPr>
+          <w:rFonts w:ascii="Times New Roman" w:hAnsi="Times New Roman" w:cs="Times New Roman"/>
+          <w:iCs/>
+          <w:sz w:val="28"/>
+          <w:szCs w:val="28"/>
+        </w:rPr>
+        <w:t xml:space="preserve">а </w:t>
+      </w:r>
+      <w:r>
+        <w:rPr>
+          <w:rFonts w:ascii="Times New Roman" w:hAnsi="Times New Roman" w:cs="Times New Roman"/>
+          <w:iCs/>
+          <w:sz w:val="28"/>
+          <w:szCs w:val="28"/>
+        </w:rPr>
+        <w:t>(</w:t>
+      </w:r>
+      <w:r>
+        <w:rPr>
+          <w:rFonts w:ascii="Times New Roman" w:hAnsi="Times New Roman" w:cs="Times New Roman"/>
+          <w:iCs/>
+          <w:sz w:val="28"/>
+          <w:szCs w:val="28"/>
+        </w:rPr>
+        <w:t>руб./м2)</w:t>
+      </w:r>
+      <w:r>
+        <w:rPr>
+          <w:rFonts w:ascii="Times New Roman" w:hAnsi="Times New Roman" w:cs="Times New Roman"/>
+          <w:iCs/>
+          <w:sz w:val="28"/>
+          <w:szCs w:val="28"/>
+        </w:rPr>
+        <w:t>.</w:t>
+      </w:r>
+    </w:p>
+    <w:p>
+      <w:pPr>
+        <w:spacing w:after="0" w:line="360" w:lineRule="auto"/>
+        <w:ind w:firstLine="709"/>
+        <w:jc w:val="both"/>
+        <w:rPr>
+          <w:rFonts w:ascii="Times New Roman" w:hAnsi="Times New Roman" w:cs="Times New Roman"/>
+          <w:sz w:val="28"/>
+          <w:szCs w:val="28"/>
+        </w:rPr>
+      </w:pPr>
+      <w:r>
+        <w:rPr>
+          <w:rFonts w:ascii="Times New Roman" w:hAnsi="Times New Roman" w:cs="Times New Roman"/>
+          <w:sz w:val="28"/>
+          <w:szCs w:val="28"/>
+        </w:rPr>
+        <w:t xml:space="preserve">Сравнительный подход – основной подход, основанный на сравнении объекта с аналогичным объектами на рынке. Аналоги определяются учитывая технические характеристики объектов, их </w:t>
+      </w:r>
+      <w:r>
+        <w:rPr>
+          <w:rFonts w:ascii="Times New Roman" w:hAnsi="Times New Roman" w:cs="Times New Roman"/>
+          <w:sz w:val="28"/>
+          <w:szCs w:val="28"/>
+        </w:rPr>
+        <w:lastRenderedPageBreak/>
+        <w:t>геопозицию и планировку.</w:t>
+      </w:r>
+      <w:r>
+        <w:rPr>
+          <w:rFonts w:ascii="Times New Roman" w:hAnsi="Times New Roman" w:cs="Times New Roman"/>
+          <w:sz w:val="28"/>
+          <w:szCs w:val="28"/>
+        </w:rPr>
+        <w:t xml:space="preserve"> Математическая модель оценки объекта недвижимости с использованием следующего подхода будет представлена следующим образом:</w:t>
+      </w:r>
+    </w:p>
+    <w:p>
+      <w:pPr>
+        <w:spacing w:after="0" w:line="360" w:lineRule="auto"/>
+        <w:ind w:firstLine="709"/>
+        <w:jc w:val="both"/>
+        <w:rPr>
+          <w:rFonts w:ascii="Times New Roman" w:eastAsiaTheme="minorEastAsia" w:hAnsi="Times New Roman" w:cs="Times New Roman"/>
+          <w:sz w:val="28"/>
+          <w:szCs w:val="28"/>
+          <w:lang w:val="en-US"/>
+        </w:rPr>
+      </w:pPr>
+      <m:oMathPara>
+        <m:oMath>
+          <m:sSub>
+            <m:sSubPr>
+              <m:ctrlPr>
+                <w:rPr>
+                  <w:rFonts w:ascii="Cambria Math" w:hAnsi="Cambria Math" w:cs="Times New Roman"/>
+                  <w:i/>
+                  <w:sz w:val="28"/>
+                  <w:szCs w:val="28"/>
+                  <w:highlight w:val="red"/>
+                </w:rPr>
+              </m:ctrlPr>
+            </m:sSubPr>
+            <m:e>
+              <m:r>
+                <w:rPr>
+                  <w:rFonts w:ascii="Cambria Math" w:hAnsi="Cambria Math" w:cs="Times New Roman"/>
+                  <w:sz w:val="28"/>
+                  <w:szCs w:val="28"/>
+                  <w:highlight w:val="red"/>
+                </w:rPr>
+                <m:t>C</m:t>
+              </m:r>
+            </m:e>
+            <m:sub>
+              <m:r>
+                <w:rPr>
+                  <w:rFonts w:ascii="Cambria Math" w:hAnsi="Cambria Math" w:cs="Times New Roman"/>
+                  <w:sz w:val="28"/>
+                  <w:szCs w:val="28"/>
+                  <w:highlight w:val="red"/>
+                </w:rPr>
+                <m:t>o</m:t>
+              </m:r>
+            </m:sub>
+          </m:sSub>
+          <m:r>
+            <w:rPr>
+              <w:rFonts w:ascii="Cambria Math" w:hAnsi="Cambria Math" w:cs="Times New Roman"/>
+              <w:sz w:val="28"/>
+              <w:szCs w:val="28"/>
+              <w:highlight w:val="red"/>
+            </w:rPr>
+            <m:t>=</m:t>
+          </m:r>
+          <m:nary>
+            <m:naryPr>
+              <m:chr m:val="∑"/>
+              <m:limLoc m:val="undOvr"/>
+              <m:ctrlPr>
+                <w:rPr>
+                  <w:rFonts w:ascii="Cambria Math" w:hAnsi="Cambria Math" w:cs="Times New Roman"/>
+                  <w:i/>
+                  <w:sz w:val="28"/>
+                  <w:szCs w:val="28"/>
+                  <w:highlight w:val="red"/>
+                </w:rPr>
+              </m:ctrlPr>
+            </m:naryPr>
+            <m:sub>
+              <m:r>
+                <w:rPr>
+                  <w:rFonts w:ascii="Cambria Math" w:hAnsi="Cambria Math" w:cs="Times New Roman"/>
+                  <w:sz w:val="28"/>
+                  <w:szCs w:val="28"/>
+                  <w:highlight w:val="red"/>
+                </w:rPr>
+                <m:t>i</m:t>
+              </m:r>
+              <m:r>
+                <w:rPr>
+                  <w:rFonts w:ascii="Cambria Math" w:hAnsi="Cambria Math" w:cs="Times New Roman"/>
+                  <w:sz w:val="28"/>
+                  <w:szCs w:val="28"/>
+                  <w:highlight w:val="red"/>
+                  <w:lang w:val="en-US"/>
+                </w:rPr>
+                <m:t>=1</m:t>
+              </m:r>
+            </m:sub>
+            <m:sup>
+              <m:r>
+                <w:rPr>
+                  <w:rFonts w:ascii="Cambria Math" w:hAnsi="Cambria Math" w:cs="Times New Roman"/>
+                  <w:sz w:val="28"/>
+                  <w:szCs w:val="28"/>
+                  <w:highlight w:val="red"/>
+                </w:rPr>
+                <m:t>k</m:t>
+              </m:r>
+            </m:sup>
+            <m:e>
+              <m:sSub>
+                <m:sSubPr>
+                  <m:ctrlPr>
+                    <w:rPr>
+                      <w:rFonts w:ascii="Cambria Math" w:hAnsi="Cambria Math" w:cs="Times New Roman"/>
+                      <w:i/>
+                      <w:sz w:val="28"/>
+                      <w:szCs w:val="28"/>
+                      <w:highlight w:val="red"/>
+                    </w:rPr>
+                  </m:ctrlPr>
+                </m:sSubPr>
+                <m:e>
+                  <m:r>
+                    <w:rPr>
+                      <w:rFonts w:ascii="Cambria Math" w:hAnsi="Cambria Math" w:cs="Times New Roman"/>
+                      <w:sz w:val="28"/>
+                      <w:szCs w:val="28"/>
+                      <w:highlight w:val="red"/>
+                    </w:rPr>
+                    <m:t>C</m:t>
+                  </m:r>
+                </m:e>
+                <m:sub>
+                  <m:r>
+                    <w:rPr>
+                      <w:rFonts w:ascii="Cambria Math" w:hAnsi="Cambria Math" w:cs="Times New Roman"/>
+                      <w:sz w:val="28"/>
+                      <w:szCs w:val="28"/>
+                      <w:highlight w:val="red"/>
+                    </w:rPr>
+                    <m:t>o</m:t>
+                  </m:r>
+                  <m:r>
+                    <w:rPr>
+                      <w:rFonts w:ascii="Cambria Math" w:hAnsi="Cambria Math" w:cs="Times New Roman"/>
+                      <w:sz w:val="28"/>
+                      <w:szCs w:val="28"/>
+                      <w:highlight w:val="red"/>
+                      <w:lang w:val="en-US"/>
+                    </w:rPr>
+                    <m:t>i</m:t>
+                  </m:r>
+                </m:sub>
+              </m:sSub>
+              <m:r>
+                <w:rPr>
+                  <w:rFonts w:ascii="Cambria Math" w:hAnsi="Cambria Math" w:cs="Times New Roman"/>
+                  <w:sz w:val="28"/>
+                  <w:szCs w:val="28"/>
+                  <w:highlight w:val="red"/>
+                </w:rPr>
+                <m:t>*</m:t>
+              </m:r>
+              <m:sSub>
+                <m:sSubPr>
+                  <m:ctrlPr>
+                    <w:rPr>
+                      <w:rFonts w:ascii="Cambria Math" w:hAnsi="Cambria Math" w:cs="Times New Roman"/>
+                      <w:i/>
+                      <w:sz w:val="28"/>
+                      <w:szCs w:val="28"/>
+                      <w:highlight w:val="red"/>
+                      <w:lang w:val="en-US"/>
+                    </w:rPr>
+                  </m:ctrlPr>
+                </m:sSubPr>
+                <m:e>
+                  <m:r>
+                    <w:rPr>
+                      <w:rFonts w:ascii="Cambria Math" w:hAnsi="Cambria Math" w:cs="Times New Roman"/>
+                      <w:sz w:val="28"/>
+                      <w:szCs w:val="28"/>
+                      <w:highlight w:val="red"/>
+                      <w:lang w:val="en-US"/>
+                    </w:rPr>
+                    <m:t>W</m:t>
+                  </m:r>
+                </m:e>
+                <m:sub>
+                  <m:r>
+                    <w:rPr>
+                      <w:rFonts w:ascii="Cambria Math" w:hAnsi="Cambria Math" w:cs="Times New Roman"/>
+                      <w:sz w:val="28"/>
+                      <w:szCs w:val="28"/>
+                      <w:highlight w:val="red"/>
+                      <w:lang w:val="en-US"/>
+                    </w:rPr>
+                    <m:t>i</m:t>
+                  </m:r>
+                </m:sub>
+              </m:sSub>
+            </m:e>
+          </m:nary>
+        </m:oMath>
+      </m:oMathPara>
+    </w:p>
+    <w:p>
+      <w:pPr>
+        <w:spacing w:after="0" w:line="360" w:lineRule="auto"/>
+        <w:ind w:firstLine="709"/>
+        <w:jc w:val="both"/>
+        <w:rPr>
+          <w:rFonts w:ascii="Times New Roman" w:eastAsiaTheme="minorEastAsia" w:hAnsi="Times New Roman" w:cs="Times New Roman"/>
+          <w:sz w:val="28"/>
+          <w:szCs w:val="28"/>
+          <w:lang w:val="en-US"/>
+        </w:rPr>
+      </w:pPr>
+      <w:r>
+        <w:rPr>
+          <w:rFonts w:ascii="Times New Roman" w:eastAsiaTheme="minorEastAsia" w:hAnsi="Times New Roman" w:cs="Times New Roman"/>
+          <w:sz w:val="28"/>
+          <w:szCs w:val="28"/>
+        </w:rPr>
+        <w:t xml:space="preserve">где </w:t>
+      </w:r>
+      <w:r>
+        <w:rPr>
+          <w:rFonts w:ascii="Times New Roman" w:eastAsiaTheme="minorEastAsia" w:hAnsi="Times New Roman" w:cs="Times New Roman"/>
+          <w:sz w:val="28"/>
+          <w:szCs w:val="28"/>
+          <w:lang w:val="en-US"/>
+        </w:rPr>
+        <w:t>k</w:t>
+      </w:r>
+      <w:r>
+        <w:rPr>
+          <w:rFonts w:ascii="Times New Roman" w:eastAsiaTheme="minorEastAsia" w:hAnsi="Times New Roman" w:cs="Times New Roman"/>
+          <w:sz w:val="28"/>
+          <w:szCs w:val="28"/>
+        </w:rPr>
+        <w:t xml:space="preserve"> </w:t>
+      </w:r>
+      <w:r>
+        <w:rPr>
+          <w:rFonts w:ascii="Times New Roman" w:eastAsiaTheme="minorEastAsia" w:hAnsi="Times New Roman" w:cs="Times New Roman"/>
+          <w:sz w:val="28"/>
+          <w:szCs w:val="28"/>
+          <w:lang w:val="en-US"/>
+        </w:rPr>
+        <w:t>-</w:t>
+      </w:r>
+      <w:r>
+        <w:rPr>
+          <w:rFonts w:ascii="Times New Roman" w:eastAsiaTheme="minorEastAsia" w:hAnsi="Times New Roman" w:cs="Times New Roman"/>
+          <w:sz w:val="28"/>
+          <w:szCs w:val="28"/>
+        </w:rPr>
+        <w:t xml:space="preserve"> количество аналогов,</w:t>
+      </w:r>
+    </w:p>
+    <w:p>
+      <w:pPr>
+        <w:spacing w:after="0" w:line="360" w:lineRule="auto"/>
+        <w:ind w:firstLine="709"/>
+        <w:jc w:val="both"/>
+        <w:rPr>
+          <w:rFonts w:ascii="Times New Roman" w:eastAsiaTheme="minorEastAsia" w:hAnsi="Times New Roman" w:cs="Times New Roman"/>
+          <w:sz w:val="28"/>
+          <w:szCs w:val="28"/>
+        </w:rPr>
+      </w:pPr>
+      <m:oMath>
+        <m:sSub>
+          <m:sSubPr>
+            <m:ctrlPr>
+              <w:rPr>
+                <w:rFonts w:ascii="Cambria Math" w:eastAsiaTheme="minorEastAsia" w:hAnsi="Cambria Math" w:cs="Times New Roman"/>
+                <w:i/>
+                <w:sz w:val="28"/>
+                <w:szCs w:val="28"/>
+              </w:rPr>
+            </m:ctrlPr>
+          </m:sSubPr>
+          <m:e>
+            <m:r>
+              <w:rPr>
+                <w:rFonts w:ascii="Cambria Math" w:eastAsiaTheme="minorEastAsia" w:hAnsi="Cambria Math" w:cs="Times New Roman"/>
+                <w:sz w:val="28"/>
+                <w:szCs w:val="28"/>
+              </w:rPr>
+              <m:t>C</m:t>
+            </m:r>
+          </m:e>
+          <m:sub>
+            <m:r>
+              <w:rPr>
+                <w:rFonts w:ascii="Cambria Math" w:eastAsiaTheme="minorEastAsia" w:hAnsi="Cambria Math" w:cs="Times New Roman"/>
+                <w:sz w:val="28"/>
+                <w:szCs w:val="28"/>
+              </w:rPr>
+              <m:t>o</m:t>
+            </m:r>
+          </m:sub>
+        </m:sSub>
+      </m:oMath>
+      <w:r>
+        <w:rPr>
+          <w:rFonts w:ascii="Times New Roman" w:eastAsiaTheme="minorEastAsia" w:hAnsi="Times New Roman" w:cs="Times New Roman"/>
+          <w:sz w:val="28"/>
+          <w:szCs w:val="28"/>
+        </w:rPr>
+        <w:t xml:space="preserve"> – оценка рыночной стоимости объекта оценки,</w:t>
+      </w:r>
+    </w:p>
+    <w:p>
+      <w:pPr>
+        <w:spacing w:after="0" w:line="360" w:lineRule="auto"/>
+        <w:ind w:firstLine="709"/>
+        <w:jc w:val="both"/>
+        <w:rPr>
+          <w:rFonts w:ascii="Times New Roman" w:eastAsiaTheme="minorEastAsia" w:hAnsi="Times New Roman" w:cs="Times New Roman"/>
+          <w:sz w:val="28"/>
+          <w:szCs w:val="28"/>
+        </w:rPr>
+      </w:pPr>
+      <m:oMath>
+        <m:sSub>
+          <m:sSubPr>
+            <m:ctrlPr>
+              <w:rPr>
+                <w:rFonts w:ascii="Cambria Math" w:eastAsiaTheme="minorEastAsia" w:hAnsi="Cambria Math" w:cs="Times New Roman"/>
+                <w:i/>
+                <w:sz w:val="28"/>
+                <w:szCs w:val="28"/>
+              </w:rPr>
+            </m:ctrlPr>
+          </m:sSubPr>
+          <m:e>
+            <m:r>
+              <w:rPr>
+                <w:rFonts w:ascii="Cambria Math" w:eastAsiaTheme="minorEastAsia" w:hAnsi="Cambria Math" w:cs="Times New Roman"/>
+                <w:sz w:val="28"/>
+                <w:szCs w:val="28"/>
+              </w:rPr>
+              <m:t>C</m:t>
+            </m:r>
+          </m:e>
+          <m:sub>
+            <m:r>
+              <w:rPr>
+                <w:rFonts w:ascii="Cambria Math" w:eastAsiaTheme="minorEastAsia" w:hAnsi="Cambria Math" w:cs="Times New Roman"/>
+                <w:sz w:val="28"/>
+                <w:szCs w:val="28"/>
+              </w:rPr>
+              <m:t>o</m:t>
+            </m:r>
+            <m:r>
+              <w:rPr>
+                <w:rFonts w:ascii="Cambria Math" w:eastAsiaTheme="minorEastAsia" w:hAnsi="Cambria Math" w:cs="Times New Roman"/>
+                <w:sz w:val="28"/>
+                <w:szCs w:val="28"/>
+                <w:lang w:val="en-US"/>
+              </w:rPr>
+              <m:t>i</m:t>
+            </m:r>
+          </m:sub>
+        </m:sSub>
+      </m:oMath>
+      <w:r>
+        <w:rPr>
+          <w:rFonts w:ascii="Times New Roman" w:eastAsiaTheme="minorEastAsia" w:hAnsi="Times New Roman" w:cs="Times New Roman"/>
+          <w:sz w:val="28"/>
+          <w:szCs w:val="28"/>
+        </w:rPr>
+        <w:t xml:space="preserve"> – </w:t>
+      </w:r>
+      <w:r>
+        <w:rPr>
+          <w:rFonts w:ascii="Times New Roman" w:eastAsiaTheme="minorEastAsia" w:hAnsi="Times New Roman" w:cs="Times New Roman"/>
+          <w:sz w:val="28"/>
+          <w:szCs w:val="28"/>
+        </w:rPr>
+        <w:t>оценка стоимости объекта аналога</w:t>
+      </w:r>
+      <w:r>
+        <w:rPr>
+          <w:rFonts w:ascii="Times New Roman" w:eastAsiaTheme="minorEastAsia" w:hAnsi="Times New Roman" w:cs="Times New Roman"/>
+          <w:sz w:val="28"/>
+          <w:szCs w:val="28"/>
+        </w:rPr>
+        <w:t>,</w:t>
+      </w:r>
+    </w:p>
+    <w:p>
+      <w:pPr>
+        <w:spacing w:after="0" w:line="360" w:lineRule="auto"/>
+        <w:ind w:firstLine="709"/>
+        <w:jc w:val="both"/>
+        <w:rPr>
+          <w:rFonts w:ascii="Times New Roman" w:eastAsiaTheme="minorEastAsia" w:hAnsi="Times New Roman" w:cs="Times New Roman"/>
+          <w:sz w:val="28"/>
+          <w:szCs w:val="28"/>
+        </w:rPr>
+      </w:pPr>
+      <m:oMath>
+        <m:sSub>
+          <m:sSubPr>
+            <m:ctrlPr>
+              <w:rPr>
+                <w:rFonts w:ascii="Cambria Math" w:eastAsiaTheme="minorEastAsia" w:hAnsi="Cambria Math" w:cs="Times New Roman"/>
+                <w:i/>
+                <w:sz w:val="28"/>
+                <w:szCs w:val="28"/>
+              </w:rPr>
+            </m:ctrlPr>
+          </m:sSubPr>
+          <m:e>
+            <m:r>
+              <w:rPr>
+                <w:rFonts w:ascii="Cambria Math" w:eastAsiaTheme="minorEastAsia" w:hAnsi="Cambria Math" w:cs="Times New Roman"/>
+                <w:sz w:val="28"/>
+                <w:szCs w:val="28"/>
+              </w:rPr>
+              <m:t>W</m:t>
+            </m:r>
+          </m:e>
+          <m:sub>
+            <m:r>
+              <w:rPr>
+                <w:rFonts w:ascii="Cambria Math" w:eastAsiaTheme="minorEastAsia" w:hAnsi="Cambria Math" w:cs="Times New Roman"/>
+                <w:sz w:val="28"/>
+                <w:szCs w:val="28"/>
+              </w:rPr>
+              <m:t>i</m:t>
+            </m:r>
+          </m:sub>
+        </m:sSub>
+      </m:oMath>
+      <w:r>
+        <w:rPr>
+          <w:rFonts w:ascii="Times New Roman" w:eastAsiaTheme="minorEastAsia" w:hAnsi="Times New Roman" w:cs="Times New Roman"/>
+          <w:sz w:val="28"/>
+          <w:szCs w:val="28"/>
+        </w:rPr>
+        <w:t xml:space="preserve"> – </w:t>
+      </w:r>
+      <w:r>
+        <w:rPr>
+          <w:rFonts w:ascii="Times New Roman" w:eastAsiaTheme="minorEastAsia" w:hAnsi="Times New Roman" w:cs="Times New Roman"/>
+          <w:sz w:val="28"/>
+          <w:szCs w:val="28"/>
+        </w:rPr>
+        <w:t xml:space="preserve">вклад </w:t>
+      </w:r>
+      <w:r>
+        <w:rPr>
+          <w:rFonts w:ascii="Times New Roman" w:eastAsiaTheme="minorEastAsia" w:hAnsi="Times New Roman" w:cs="Times New Roman"/>
+          <w:sz w:val="28"/>
+          <w:szCs w:val="28"/>
+          <w:lang w:val="en-US"/>
+        </w:rPr>
+        <w:t>i</w:t>
+      </w:r>
+      <w:r>
+        <w:rPr>
+          <w:rFonts w:ascii="Times New Roman" w:eastAsiaTheme="minorEastAsia" w:hAnsi="Times New Roman" w:cs="Times New Roman"/>
+          <w:sz w:val="28"/>
+          <w:szCs w:val="28"/>
+        </w:rPr>
+        <w:t>-</w:t>
+      </w:r>
+      <w:r>
+        <w:rPr>
+          <w:rFonts w:ascii="Times New Roman" w:eastAsiaTheme="minorEastAsia" w:hAnsi="Times New Roman" w:cs="Times New Roman"/>
+          <w:sz w:val="28"/>
+          <w:szCs w:val="28"/>
+        </w:rPr>
+        <w:t>го аналога в стоимость объекта</w:t>
+      </w:r>
+      <w:r>
+        <w:rPr>
+          <w:rFonts w:ascii="Times New Roman" w:eastAsiaTheme="minorEastAsia" w:hAnsi="Times New Roman" w:cs="Times New Roman"/>
+          <w:sz w:val="28"/>
+          <w:szCs w:val="28"/>
+        </w:rPr>
+        <w:t>,</w:t>
+      </w:r>
+    </w:p>
+    <w:p>
+      <w:pPr>
+        <w:spacing w:after="0" w:line="360" w:lineRule="auto"/>
+        <w:ind w:firstLine="709"/>
+        <w:jc w:val="both"/>
+        <w:rPr>
+          <w:rFonts w:ascii="Times New Roman" w:hAnsi="Times New Roman" w:cs="Times New Roman"/>
+          <w:sz w:val="28"/>
+          <w:szCs w:val="28"/>
+        </w:rPr>
+      </w:pPr>
+      <w:r>
+        <w:rPr>
+          <w:rFonts w:ascii="Times New Roman" w:hAnsi="Times New Roman" w:cs="Times New Roman"/>
+          <w:sz w:val="28"/>
+          <w:szCs w:val="28"/>
+        </w:rPr>
+        <w:t>Затратный подход – совокупность методов оценки, основанных на определении затрат, необходимых для воспроизводства или замещения объекта оценки с учетом износа или устаревания.</w:t>
+      </w:r>
+      <w:r>
+        <w:rPr>
+          <w:rFonts w:ascii="Times New Roman" w:hAnsi="Times New Roman" w:cs="Times New Roman"/>
+          <w:sz w:val="28"/>
+          <w:szCs w:val="28"/>
+        </w:rPr>
+        <w:t xml:space="preserve"> Рассмотрим подход с точки зрения </w:t>
+      </w:r>
+      <w:r>
+        <w:rPr>
+          <w:rFonts w:ascii="Times New Roman" w:hAnsi="Times New Roman" w:cs="Times New Roman"/>
+          <w:sz w:val="28"/>
+          <w:szCs w:val="28"/>
+        </w:rPr>
+        <w:t xml:space="preserve">одного из вариантов </w:t>
+      </w:r>
+      <w:r>
+        <w:rPr>
+          <w:rFonts w:ascii="Times New Roman" w:hAnsi="Times New Roman" w:cs="Times New Roman"/>
+          <w:sz w:val="28"/>
+          <w:szCs w:val="28"/>
+        </w:rPr>
+        <w:t>математической модели:</w:t>
+      </w:r>
+    </w:p>
+    <w:p>
+      <w:pPr>
+        <w:spacing w:after="0" w:line="360" w:lineRule="auto"/>
+        <w:ind w:firstLine="709"/>
+        <w:jc w:val="both"/>
+        <w:rPr>
+          <w:rFonts w:ascii="Times New Roman" w:eastAsiaTheme="minorEastAsia" w:hAnsi="Times New Roman" w:cs="Times New Roman"/>
+          <w:i/>
+          <w:sz w:val="28"/>
+          <w:szCs w:val="28"/>
+          <w:lang w:val="en-US"/>
+        </w:rPr>
+      </w:pPr>
+      <m:oMathPara>
+        <m:oMath>
+          <m:r>
+            <w:rPr>
+              <w:rFonts w:ascii="Cambria Math" w:hAnsi="Cambria Math" w:cs="Times New Roman"/>
+              <w:sz w:val="28"/>
+              <w:szCs w:val="28"/>
+              <w:highlight w:val="red"/>
+            </w:rPr>
+            <m:t>C</m:t>
+          </m:r>
+          <m:r>
+            <w:rPr>
+              <w:rFonts w:ascii="Cambria Math" w:hAnsi="Cambria Math" w:cs="Times New Roman"/>
+              <w:sz w:val="28"/>
+              <w:szCs w:val="28"/>
+              <w:highlight w:val="red"/>
+            </w:rPr>
+            <m:t>=</m:t>
+          </m:r>
+          <m:sSub>
+            <m:sSubPr>
+              <m:ctrlPr>
+                <w:rPr>
+                  <w:rFonts w:ascii="Cambria Math" w:hAnsi="Cambria Math" w:cs="Times New Roman"/>
+                  <w:i/>
+                  <w:sz w:val="28"/>
+                  <w:szCs w:val="28"/>
+                </w:rPr>
+              </m:ctrlPr>
+            </m:sSubPr>
+            <m:e>
+              <m:r>
+                <w:rPr>
+                  <w:rFonts w:ascii="Cambria Math" w:hAnsi="Cambria Math" w:cs="Times New Roman"/>
+                  <w:sz w:val="28"/>
+                  <w:szCs w:val="28"/>
+                </w:rPr>
+                <m:t>C</m:t>
+              </m:r>
+            </m:e>
+            <m:sub>
+              <m:r>
+                <w:rPr>
+                  <w:rFonts w:ascii="Cambria Math" w:hAnsi="Cambria Math" w:cs="Times New Roman"/>
+                  <w:sz w:val="28"/>
+                  <w:szCs w:val="28"/>
+                </w:rPr>
+                <m:t>кв</m:t>
+              </m:r>
+            </m:sub>
+          </m:sSub>
+          <m:r>
+            <w:rPr>
+              <w:rFonts w:ascii="Cambria Math" w:hAnsi="Cambria Math" w:cs="Times New Roman"/>
+              <w:sz w:val="28"/>
+              <w:szCs w:val="28"/>
+            </w:rPr>
+            <m:t>*</m:t>
+          </m:r>
+          <m:r>
+            <w:rPr>
+              <w:rFonts w:ascii="Cambria Math" w:hAnsi="Cambria Math" w:cs="Times New Roman"/>
+              <w:sz w:val="28"/>
+              <w:szCs w:val="28"/>
+              <w:lang w:val="en-US"/>
+            </w:rPr>
+            <m:t>S*</m:t>
+          </m:r>
+          <m:sSub>
+            <m:sSubPr>
+              <m:ctrlPr>
+                <w:rPr>
+                  <w:rFonts w:ascii="Cambria Math" w:hAnsi="Cambria Math" w:cs="Times New Roman"/>
+                  <w:i/>
+                  <w:sz w:val="28"/>
+                  <w:szCs w:val="28"/>
+                  <w:lang w:val="en-US"/>
+                </w:rPr>
+              </m:ctrlPr>
+            </m:sSubPr>
+            <m:e>
+              <m:r>
+                <w:rPr>
+                  <w:rFonts w:ascii="Cambria Math" w:hAnsi="Cambria Math" w:cs="Times New Roman"/>
+                  <w:sz w:val="28"/>
+                  <w:szCs w:val="28"/>
+                  <w:lang w:val="en-US"/>
+                </w:rPr>
+                <m:t>k</m:t>
+              </m:r>
+            </m:e>
+            <m:sub>
+              <m:r>
+                <w:rPr>
+                  <w:rFonts w:ascii="Cambria Math" w:hAnsi="Cambria Math" w:cs="Times New Roman"/>
+                  <w:sz w:val="28"/>
+                  <w:szCs w:val="28"/>
+                  <w:lang w:val="en-US"/>
+                </w:rPr>
+                <m:t>1</m:t>
+              </m:r>
+            </m:sub>
+          </m:sSub>
+          <m:r>
+            <w:rPr>
+              <w:rFonts w:ascii="Cambria Math" w:hAnsi="Cambria Math" w:cs="Times New Roman"/>
+              <w:sz w:val="28"/>
+              <w:szCs w:val="28"/>
+              <w:lang w:val="en-US"/>
+            </w:rPr>
+            <m:t>*</m:t>
+          </m:r>
+          <m:sSub>
+            <m:sSubPr>
+              <m:ctrlPr>
+                <w:rPr>
+                  <w:rFonts w:ascii="Cambria Math" w:hAnsi="Cambria Math" w:cs="Times New Roman"/>
+                  <w:i/>
+                  <w:sz w:val="28"/>
+                  <w:szCs w:val="28"/>
+                  <w:lang w:val="en-US"/>
+                </w:rPr>
+              </m:ctrlPr>
+            </m:sSubPr>
+            <m:e>
+              <m:r>
+                <w:rPr>
+                  <w:rFonts w:ascii="Cambria Math" w:hAnsi="Cambria Math" w:cs="Times New Roman"/>
+                  <w:sz w:val="28"/>
+                  <w:szCs w:val="28"/>
+                  <w:lang w:val="en-US"/>
+                </w:rPr>
+                <m:t>k</m:t>
+              </m:r>
+            </m:e>
+            <m:sub>
+              <m:r>
+                <w:rPr>
+                  <w:rFonts w:ascii="Cambria Math" w:hAnsi="Cambria Math" w:cs="Times New Roman"/>
+                  <w:sz w:val="28"/>
+                  <w:szCs w:val="28"/>
+                  <w:lang w:val="en-US"/>
+                </w:rPr>
+                <m:t>2</m:t>
+              </m:r>
+            </m:sub>
+          </m:sSub>
+          <m:r>
+            <w:rPr>
+              <w:rFonts w:ascii="Cambria Math" w:hAnsi="Cambria Math" w:cs="Times New Roman"/>
+              <w:sz w:val="28"/>
+              <w:szCs w:val="28"/>
+              <w:lang w:val="en-US"/>
+            </w:rPr>
+            <m:t>*</m:t>
+          </m:r>
+          <m:sSub>
+            <m:sSubPr>
+              <m:ctrlPr>
+                <w:rPr>
+                  <w:rFonts w:ascii="Cambria Math" w:hAnsi="Cambria Math" w:cs="Times New Roman"/>
+                  <w:i/>
+                  <w:sz w:val="28"/>
+                  <w:szCs w:val="28"/>
+                  <w:lang w:val="en-US"/>
+                </w:rPr>
+              </m:ctrlPr>
+            </m:sSubPr>
+            <m:e>
+              <m:r>
+                <w:rPr>
+                  <w:rFonts w:ascii="Cambria Math" w:hAnsi="Cambria Math" w:cs="Times New Roman"/>
+                  <w:sz w:val="28"/>
+                  <w:szCs w:val="28"/>
+                  <w:lang w:val="en-US"/>
+                </w:rPr>
+                <m:t>k</m:t>
+              </m:r>
+            </m:e>
+            <m:sub>
+              <m:r>
+                <w:rPr>
+                  <w:rFonts w:ascii="Cambria Math" w:hAnsi="Cambria Math" w:cs="Times New Roman"/>
+                  <w:sz w:val="28"/>
+                  <w:szCs w:val="28"/>
+                  <w:lang w:val="en-US"/>
+                </w:rPr>
+                <m:t>3</m:t>
+              </m:r>
+            </m:sub>
+          </m:sSub>
+          <m:r>
+            <w:rPr>
+              <w:rFonts w:ascii="Cambria Math" w:hAnsi="Cambria Math" w:cs="Times New Roman"/>
+              <w:sz w:val="28"/>
+              <w:szCs w:val="28"/>
+              <w:lang w:val="en-US"/>
+            </w:rPr>
+            <m:t>*</m:t>
+          </m:r>
+          <m:sSub>
+            <m:sSubPr>
+              <m:ctrlPr>
+                <w:rPr>
+                  <w:rFonts w:ascii="Cambria Math" w:hAnsi="Cambria Math" w:cs="Times New Roman"/>
+                  <w:i/>
+                  <w:sz w:val="28"/>
+                  <w:szCs w:val="28"/>
+                  <w:lang w:val="en-US"/>
+                </w:rPr>
+              </m:ctrlPr>
+            </m:sSubPr>
+            <m:e>
+              <m:r>
+                <w:rPr>
+                  <w:rFonts w:ascii="Cambria Math" w:hAnsi="Cambria Math" w:cs="Times New Roman"/>
+                  <w:sz w:val="28"/>
+                  <w:szCs w:val="28"/>
+                  <w:lang w:val="en-US"/>
+                </w:rPr>
+                <m:t>k</m:t>
+              </m:r>
+            </m:e>
+            <m:sub>
+              <m:r>
+                <w:rPr>
+                  <w:rFonts w:ascii="Cambria Math" w:hAnsi="Cambria Math" w:cs="Times New Roman"/>
+                  <w:sz w:val="28"/>
+                  <w:szCs w:val="28"/>
+                  <w:lang w:val="en-US"/>
+                </w:rPr>
+                <m:t>4</m:t>
+              </m:r>
+            </m:sub>
+          </m:sSub>
+        </m:oMath>
+      </m:oMathPara>
+    </w:p>
+    <w:p>
+      <w:pPr>
+        <w:spacing w:after="0" w:line="360" w:lineRule="auto"/>
+        <w:ind w:firstLine="709"/>
+        <w:jc w:val="both"/>
+        <w:rPr>
+          <w:rFonts w:ascii="Times New Roman" w:hAnsi="Times New Roman" w:cs="Times New Roman"/>
+          <w:sz w:val="28"/>
+          <w:szCs w:val="28"/>
+        </w:rPr>
+      </w:pPr>
+      <w:r>
+        <w:rPr>
+          <w:rFonts w:ascii="Times New Roman" w:hAnsi="Times New Roman" w:cs="Times New Roman"/>
+          <w:sz w:val="28"/>
+          <w:szCs w:val="28"/>
+        </w:rPr>
+        <w:t>где C – стоимость оцениваемого объекта</w:t>
+      </w:r>
+      <w:r>
+        <w:rPr>
+          <w:rFonts w:ascii="Times New Roman" w:hAnsi="Times New Roman" w:cs="Times New Roman"/>
+          <w:sz w:val="28"/>
+          <w:szCs w:val="28"/>
+        </w:rPr>
+        <w:t xml:space="preserve"> (руб.)</w:t>
+      </w:r>
+      <w:r>
+        <w:rPr>
+          <w:rFonts w:ascii="Times New Roman" w:hAnsi="Times New Roman" w:cs="Times New Roman"/>
+          <w:sz w:val="28"/>
+          <w:szCs w:val="28"/>
+        </w:rPr>
+        <w:t xml:space="preserve">; </w:t>
+      </w:r>
+    </w:p>
+    <w:p>
+      <w:pPr>
+        <w:spacing w:after="0" w:line="360" w:lineRule="auto"/>
+        <w:ind w:firstLine="709"/>
+        <w:jc w:val="both"/>
+        <w:rPr>
+          <w:rFonts w:ascii="Times New Roman" w:hAnsi="Times New Roman" w:cs="Times New Roman"/>
+          <w:sz w:val="28"/>
+          <w:szCs w:val="28"/>
+        </w:rPr>
+      </w:pPr>
+      <w:r>
+        <w:rPr>
+          <w:rFonts w:ascii="Times New Roman" w:hAnsi="Times New Roman" w:cs="Times New Roman"/>
+          <w:sz w:val="28"/>
+          <w:szCs w:val="28"/>
+        </w:rPr>
+        <w:t>С</w:t>
+      </w:r>
+      <w:r>
+        <w:rPr>
+          <w:rFonts w:ascii="Times New Roman" w:hAnsi="Times New Roman" w:cs="Times New Roman"/>
+          <w:sz w:val="28"/>
+          <w:szCs w:val="28"/>
+        </w:rPr>
+        <w:t xml:space="preserve"> </w:t>
+      </w:r>
+      <w:r>
+        <w:rPr>
+          <w:rFonts w:ascii="Times New Roman" w:hAnsi="Times New Roman" w:cs="Times New Roman"/>
+          <w:sz w:val="28"/>
+          <w:szCs w:val="28"/>
+        </w:rPr>
+        <w:t>кв.</w:t>
+      </w:r>
+      <w:r>
+        <w:rPr>
+          <w:rFonts w:ascii="Times New Roman" w:hAnsi="Times New Roman" w:cs="Times New Roman"/>
+          <w:sz w:val="28"/>
+          <w:szCs w:val="28"/>
+        </w:rPr>
+        <w:t xml:space="preserve"> – </w:t>
+      </w:r>
+      <w:r>
+        <w:rPr>
+          <w:rFonts w:ascii="Times New Roman" w:hAnsi="Times New Roman" w:cs="Times New Roman"/>
+          <w:sz w:val="28"/>
+          <w:szCs w:val="28"/>
+        </w:rPr>
+        <w:t>стоимость кв. метра (руб./м2)</w:t>
+      </w:r>
+      <w:r>
+        <w:rPr>
+          <w:rFonts w:ascii="Times New Roman" w:hAnsi="Times New Roman" w:cs="Times New Roman"/>
+          <w:sz w:val="28"/>
+          <w:szCs w:val="28"/>
+        </w:rPr>
+        <w:t xml:space="preserve">; </w:t>
+      </w:r>
+    </w:p>
+    <w:p>
+      <w:pPr>
+        <w:spacing w:after="0" w:line="360" w:lineRule="auto"/>
+        <w:ind w:firstLine="709"/>
+        <w:jc w:val="both"/>
+        <w:rPr>
+          <w:rFonts w:ascii="Times New Roman" w:hAnsi="Times New Roman" w:cs="Times New Roman"/>
+          <w:sz w:val="28"/>
+          <w:szCs w:val="28"/>
+        </w:rPr>
+      </w:pPr>
+      <w:r>
+        <w:rPr>
+          <w:rFonts w:ascii="Times New Roman" w:hAnsi="Times New Roman" w:cs="Times New Roman"/>
+          <w:sz w:val="28"/>
+          <w:szCs w:val="28"/>
+        </w:rPr>
+        <w:t xml:space="preserve">S – </w:t>
+      </w:r>
+      <w:r>
+        <w:rPr>
+          <w:rFonts w:ascii="Times New Roman" w:hAnsi="Times New Roman" w:cs="Times New Roman"/>
+          <w:sz w:val="28"/>
+          <w:szCs w:val="28"/>
+        </w:rPr>
+        <w:t>площадь объекта (м2);</w:t>
+      </w:r>
+    </w:p>
+    <w:p>
+      <w:pPr>
+        <w:spacing w:after="0" w:line="360" w:lineRule="auto"/>
+        <w:ind w:firstLine="709"/>
+        <w:jc w:val="both"/>
+        <w:rPr>
+          <w:rFonts w:ascii="Times New Roman" w:hAnsi="Times New Roman" w:cs="Times New Roman"/>
+          <w:sz w:val="28"/>
+          <w:szCs w:val="28"/>
+        </w:rPr>
+      </w:pPr>
+      <w:r>
+        <w:rPr>
+          <w:rFonts w:ascii="Times New Roman" w:hAnsi="Times New Roman" w:cs="Times New Roman"/>
+          <w:sz w:val="28"/>
+          <w:szCs w:val="28"/>
+          <w:lang w:val="en-US"/>
+        </w:rPr>
+        <w:t>k</w:t>
+      </w:r>
+      <w:r>
+        <w:rPr>
+          <w:rFonts w:ascii="Times New Roman" w:hAnsi="Times New Roman" w:cs="Times New Roman"/>
+          <w:sz w:val="28"/>
+          <w:szCs w:val="28"/>
+        </w:rPr>
+        <w:t>1 – коэфф</w:t>
+      </w:r>
+      <w:r>
+        <w:rPr>
+          <w:rFonts w:ascii="Times New Roman" w:hAnsi="Times New Roman" w:cs="Times New Roman"/>
+          <w:sz w:val="28"/>
+          <w:szCs w:val="28"/>
+        </w:rPr>
+        <w:t>.</w:t>
+      </w:r>
+      <w:r>
+        <w:rPr>
+          <w:rFonts w:ascii="Times New Roman" w:hAnsi="Times New Roman" w:cs="Times New Roman"/>
+          <w:sz w:val="28"/>
+          <w:szCs w:val="28"/>
+        </w:rPr>
+        <w:t xml:space="preserve"> </w:t>
+      </w:r>
+      <w:r>
+        <w:rPr>
+          <w:rFonts w:ascii="Times New Roman" w:hAnsi="Times New Roman" w:cs="Times New Roman"/>
+          <w:sz w:val="28"/>
+          <w:szCs w:val="28"/>
+        </w:rPr>
+        <w:t xml:space="preserve">разницы </w:t>
+      </w:r>
+      <w:r>
+        <w:rPr>
+          <w:rFonts w:ascii="Times New Roman" w:hAnsi="Times New Roman" w:cs="Times New Roman"/>
+          <w:sz w:val="28"/>
+          <w:szCs w:val="28"/>
+        </w:rPr>
+        <w:t xml:space="preserve">между объектом и </w:t>
+      </w:r>
+      <w:r>
+        <w:rPr>
+          <w:rFonts w:ascii="Times New Roman" w:hAnsi="Times New Roman" w:cs="Times New Roman"/>
+          <w:sz w:val="28"/>
+          <w:szCs w:val="28"/>
+        </w:rPr>
+        <w:t>аналогом</w:t>
+      </w:r>
+      <w:r>
+        <w:rPr>
+          <w:rFonts w:ascii="Times New Roman" w:hAnsi="Times New Roman" w:cs="Times New Roman"/>
+          <w:sz w:val="28"/>
+          <w:szCs w:val="28"/>
+        </w:rPr>
+        <w:t xml:space="preserve">; </w:t>
+      </w:r>
+    </w:p>
+    <w:p>
+      <w:pPr>
+        <w:spacing w:after="0" w:line="360" w:lineRule="auto"/>
+        <w:ind w:firstLine="709"/>
+        <w:jc w:val="both"/>
+        <w:rPr>
+          <w:rFonts w:ascii="Times New Roman" w:hAnsi="Times New Roman" w:cs="Times New Roman"/>
+          <w:sz w:val="28"/>
+          <w:szCs w:val="28"/>
+        </w:rPr>
+      </w:pPr>
+      <w:r>
+        <w:rPr>
+          <w:rFonts w:ascii="Times New Roman" w:hAnsi="Times New Roman" w:cs="Times New Roman"/>
+          <w:sz w:val="28"/>
+          <w:szCs w:val="28"/>
+          <w:lang w:val="en-US"/>
+        </w:rPr>
+        <w:t>k</w:t>
+      </w:r>
+      <w:r>
+        <w:rPr>
+          <w:rFonts w:ascii="Times New Roman" w:hAnsi="Times New Roman" w:cs="Times New Roman"/>
+          <w:sz w:val="28"/>
+          <w:szCs w:val="28"/>
+        </w:rPr>
+        <w:t>2 – коэфф</w:t>
+      </w:r>
+      <w:r>
+        <w:rPr>
+          <w:rFonts w:ascii="Times New Roman" w:hAnsi="Times New Roman" w:cs="Times New Roman"/>
+          <w:sz w:val="28"/>
+          <w:szCs w:val="28"/>
+        </w:rPr>
+        <w:t>.</w:t>
+      </w:r>
+      <w:r>
+        <w:rPr>
+          <w:rFonts w:ascii="Times New Roman" w:hAnsi="Times New Roman" w:cs="Times New Roman"/>
+          <w:sz w:val="28"/>
+          <w:szCs w:val="28"/>
+        </w:rPr>
+        <w:t xml:space="preserve"> изменения стоимости строительства; </w:t>
+      </w:r>
+    </w:p>
+    <w:p>
+      <w:pPr>
+        <w:spacing w:after="0" w:line="360" w:lineRule="auto"/>
+        <w:ind w:firstLine="709"/>
+        <w:jc w:val="both"/>
+        <w:rPr>
+          <w:rFonts w:ascii="Times New Roman" w:hAnsi="Times New Roman" w:cs="Times New Roman"/>
+          <w:sz w:val="28"/>
+          <w:szCs w:val="28"/>
+        </w:rPr>
+      </w:pPr>
+      <w:r>
+        <w:rPr>
+          <w:rFonts w:ascii="Times New Roman" w:hAnsi="Times New Roman" w:cs="Times New Roman"/>
+          <w:sz w:val="28"/>
+          <w:szCs w:val="28"/>
+          <w:lang w:val="en-US"/>
+        </w:rPr>
+        <w:t>k</w:t>
+      </w:r>
+      <w:r>
+        <w:rPr>
+          <w:rFonts w:ascii="Times New Roman" w:hAnsi="Times New Roman" w:cs="Times New Roman"/>
+          <w:sz w:val="28"/>
+          <w:szCs w:val="28"/>
+        </w:rPr>
+        <w:t>3 –</w:t>
+      </w:r>
+      <w:r>
+        <w:rPr>
+          <w:rFonts w:ascii="Times New Roman" w:hAnsi="Times New Roman" w:cs="Times New Roman"/>
+          <w:sz w:val="28"/>
+          <w:szCs w:val="28"/>
+        </w:rPr>
+        <w:t xml:space="preserve"> коэф</w:t>
+      </w:r>
+      <w:r>
+        <w:rPr>
+          <w:rFonts w:ascii="Times New Roman" w:hAnsi="Times New Roman" w:cs="Times New Roman"/>
+          <w:sz w:val="28"/>
+          <w:szCs w:val="28"/>
+        </w:rPr>
+        <w:t>ф</w:t>
+      </w:r>
+      <w:r>
+        <w:rPr>
+          <w:rFonts w:ascii="Times New Roman" w:hAnsi="Times New Roman" w:cs="Times New Roman"/>
+          <w:sz w:val="28"/>
+          <w:szCs w:val="28"/>
+        </w:rPr>
+        <w:t xml:space="preserve">. </w:t>
+      </w:r>
+      <w:r>
+        <w:rPr>
+          <w:rFonts w:ascii="Times New Roman" w:hAnsi="Times New Roman" w:cs="Times New Roman"/>
+          <w:sz w:val="28"/>
+          <w:szCs w:val="28"/>
+        </w:rPr>
+        <w:t>прибыл</w:t>
+      </w:r>
+      <w:r>
+        <w:rPr>
+          <w:rFonts w:ascii="Times New Roman" w:hAnsi="Times New Roman" w:cs="Times New Roman"/>
+          <w:sz w:val="28"/>
+          <w:szCs w:val="28"/>
+        </w:rPr>
+        <w:t>и</w:t>
+      </w:r>
+      <w:r>
+        <w:rPr>
+          <w:rFonts w:ascii="Times New Roman" w:hAnsi="Times New Roman" w:cs="Times New Roman"/>
+          <w:sz w:val="28"/>
+          <w:szCs w:val="28"/>
+        </w:rPr>
+        <w:t xml:space="preserve"> застройщика; </w:t>
+      </w:r>
+    </w:p>
+    <w:p>
+      <w:pPr>
+        <w:spacing w:after="0" w:line="360" w:lineRule="auto"/>
+        <w:ind w:firstLine="709"/>
+        <w:jc w:val="both"/>
+        <w:rPr>
+          <w:rFonts w:ascii="Times New Roman" w:hAnsi="Times New Roman" w:cs="Times New Roman"/>
+          <w:sz w:val="28"/>
+          <w:szCs w:val="28"/>
+        </w:rPr>
+      </w:pPr>
+      <w:r>
+        <w:rPr>
+          <w:rFonts w:ascii="Times New Roman" w:hAnsi="Times New Roman" w:cs="Times New Roman"/>
+          <w:sz w:val="28"/>
+          <w:szCs w:val="28"/>
+          <w:lang w:val="en-US"/>
+        </w:rPr>
+        <w:t>k</w:t>
+      </w:r>
+      <w:r>
+        <w:rPr>
+          <w:rFonts w:ascii="Times New Roman" w:hAnsi="Times New Roman" w:cs="Times New Roman"/>
+          <w:sz w:val="28"/>
+          <w:szCs w:val="28"/>
+        </w:rPr>
+        <w:t>4 –</w:t>
+      </w:r>
+      <w:r>
+        <w:rPr>
+          <w:rFonts w:ascii="Times New Roman" w:hAnsi="Times New Roman" w:cs="Times New Roman"/>
+          <w:sz w:val="28"/>
+          <w:szCs w:val="28"/>
+        </w:rPr>
+        <w:t xml:space="preserve"> коэф</w:t>
+      </w:r>
+      <w:r>
+        <w:rPr>
+          <w:rFonts w:ascii="Times New Roman" w:hAnsi="Times New Roman" w:cs="Times New Roman"/>
+          <w:sz w:val="28"/>
+          <w:szCs w:val="28"/>
+        </w:rPr>
+        <w:t>ф</w:t>
+      </w:r>
+      <w:r>
+        <w:rPr>
+          <w:rFonts w:ascii="Times New Roman" w:hAnsi="Times New Roman" w:cs="Times New Roman"/>
+          <w:sz w:val="28"/>
+          <w:szCs w:val="28"/>
+        </w:rPr>
+        <w:t xml:space="preserve">. </w:t>
+      </w:r>
+      <w:r>
+        <w:rPr>
+          <w:rFonts w:ascii="Times New Roman" w:hAnsi="Times New Roman" w:cs="Times New Roman"/>
+          <w:sz w:val="28"/>
+          <w:szCs w:val="28"/>
+        </w:rPr>
+        <w:t>НДС.</w:t>
+      </w:r>
+    </w:p>
+    <w:p>
+      <w:pPr>
+        <w:spacing w:after="0" w:line="360" w:lineRule="auto"/>
+        <w:ind w:firstLine="709"/>
+        <w:jc w:val="both"/>
+        <w:rPr>
+          <w:rFonts w:ascii="Times New Roman" w:hAnsi="Times New Roman" w:cs="Times New Roman"/>
+          <w:sz w:val="28"/>
+          <w:szCs w:val="28"/>
+        </w:rPr>
+      </w:pPr>
+      <w:r>
+        <w:rPr>
+          <w:rFonts w:ascii="Times New Roman" w:hAnsi="Times New Roman" w:cs="Times New Roman"/>
+          <w:sz w:val="28"/>
+          <w:szCs w:val="28"/>
+        </w:rPr>
+        <w:t>При проведении оценки каждым из указанных методов необходимо соблюдать систему принципов оценки, ведь на данной системе строится сама сфера оказания данной услуги. Здесь имеет влияние и принципы, согласно которым работает рыночная среда недвижимости,</w:t>
+      </w:r>
+      <w:r>
+        <w:rPr>
+          <w:rFonts w:ascii="Times New Roman" w:hAnsi="Times New Roman" w:cs="Times New Roman"/>
+          <w:sz w:val="28"/>
+          <w:szCs w:val="28"/>
+        </w:rPr>
+        <w:t xml:space="preserve"> и</w:t>
+      </w:r>
+      <w:r>
+        <w:rPr>
+          <w:rFonts w:ascii="Times New Roman" w:hAnsi="Times New Roman" w:cs="Times New Roman"/>
+          <w:sz w:val="28"/>
+          <w:szCs w:val="28"/>
+        </w:rPr>
+        <w:t xml:space="preserve"> принципы отношени</w:t>
+      </w:r>
+      <w:r>
+        <w:rPr>
+          <w:rFonts w:ascii="Times New Roman" w:hAnsi="Times New Roman" w:cs="Times New Roman"/>
+          <w:sz w:val="28"/>
+          <w:szCs w:val="28"/>
+        </w:rPr>
+        <w:t>я</w:t>
+      </w:r>
+      <w:r>
+        <w:rPr>
+          <w:rFonts w:ascii="Times New Roman" w:hAnsi="Times New Roman" w:cs="Times New Roman"/>
+          <w:sz w:val="28"/>
+          <w:szCs w:val="28"/>
+        </w:rPr>
+        <w:t xml:space="preserve"> к объекту собственник</w:t>
+      </w:r>
+      <w:r>
+        <w:rPr>
+          <w:rFonts w:ascii="Times New Roman" w:hAnsi="Times New Roman" w:cs="Times New Roman"/>
+          <w:sz w:val="28"/>
+          <w:szCs w:val="28"/>
+        </w:rPr>
+        <w:t>ом.</w:t>
+      </w:r>
+    </w:p>
+    <w:p>
+      <w:pPr>
+        <w:spacing w:after="0" w:line="360" w:lineRule="auto"/>
+        <w:ind w:firstLine="709"/>
+        <w:jc w:val="both"/>
+        <w:rPr>
+          <w:rFonts w:ascii="Times New Roman" w:hAnsi="Times New Roman" w:cs="Times New Roman"/>
+          <w:sz w:val="28"/>
+          <w:szCs w:val="28"/>
+        </w:rPr>
+      </w:pPr>
+      <w:r>
+        <w:rPr>
+          <w:rFonts w:ascii="Times New Roman" w:hAnsi="Times New Roman" w:cs="Times New Roman"/>
+          <w:sz w:val="28"/>
+          <w:szCs w:val="28"/>
+        </w:rPr>
+        <w:lastRenderedPageBreak/>
+        <w:t>Если изучать последние – становится понятно, что важными элементами являются полезность, рынок, а также долгосрочной доходности.</w:t>
+      </w:r>
+    </w:p>
+    <w:p>
+      <w:pPr>
+        <w:spacing w:after="0" w:line="360" w:lineRule="auto"/>
+        <w:ind w:firstLine="709"/>
+        <w:jc w:val="both"/>
+        <w:rPr>
+          <w:rFonts w:ascii="Times New Roman" w:hAnsi="Times New Roman" w:cs="Times New Roman"/>
+          <w:sz w:val="28"/>
+          <w:szCs w:val="28"/>
+        </w:rPr>
+      </w:pPr>
+      <w:r>
+        <w:rPr>
+          <w:rFonts w:ascii="Times New Roman" w:hAnsi="Times New Roman" w:cs="Times New Roman"/>
+          <w:sz w:val="28"/>
+          <w:szCs w:val="28"/>
+        </w:rPr>
+        <w:t>Соответственно, принципом полезности стоит считать способность объекта в удовлетворении имеющихся потребностей, которые собственник будет требовать с данного объекта. При увеличении полезности – соразмерно увеличивается и оценочная стоимость.</w:t>
+      </w:r>
+    </w:p>
+    <w:p>
+      <w:pPr>
+        <w:spacing w:after="0" w:line="360" w:lineRule="auto"/>
+        <w:ind w:firstLine="709"/>
+        <w:jc w:val="both"/>
+        <w:rPr>
+          <w:rFonts w:ascii="Times New Roman" w:hAnsi="Times New Roman" w:cs="Times New Roman"/>
+          <w:sz w:val="28"/>
+          <w:szCs w:val="28"/>
+        </w:rPr>
+      </w:pPr>
+      <w:r>
+        <w:rPr>
+          <w:rFonts w:ascii="Times New Roman" w:hAnsi="Times New Roman" w:cs="Times New Roman"/>
+          <w:sz w:val="28"/>
+          <w:szCs w:val="28"/>
+        </w:rPr>
+        <w:t>Принцип рынка указывает на возможность потенциального собственника выбрать объект с наименьшей стоимостью эквивалентной полезности.</w:t>
+      </w:r>
+    </w:p>
+    <w:p>
+      <w:pPr>
+        <w:spacing w:after="0" w:line="360" w:lineRule="auto"/>
+        <w:ind w:firstLine="709"/>
+        <w:jc w:val="both"/>
+        <w:rPr>
+          <w:rFonts w:ascii="Times New Roman" w:hAnsi="Times New Roman" w:cs="Times New Roman"/>
+          <w:sz w:val="28"/>
+          <w:szCs w:val="28"/>
+        </w:rPr>
+      </w:pPr>
+      <w:r>
+        <w:rPr>
+          <w:rFonts w:ascii="Times New Roman" w:hAnsi="Times New Roman" w:cs="Times New Roman"/>
+          <w:sz w:val="28"/>
+          <w:szCs w:val="28"/>
+        </w:rPr>
+        <w:t>Принцип долгосрочной доходности подтверждает ожидания инвестора получить доходы, со вложенных в объект средств, в будущем. Следовательно сумма потенциальных доходов образовывает оценочную стоимость.</w:t>
+      </w:r>
+    </w:p>
+    <w:p>
+      <w:pPr>
+        <w:spacing w:after="0" w:line="360" w:lineRule="auto"/>
+        <w:ind w:firstLine="709"/>
+        <w:jc w:val="both"/>
+        <w:rPr>
+          <w:rFonts w:ascii="Times New Roman" w:hAnsi="Times New Roman" w:cs="Times New Roman"/>
+          <w:sz w:val="28"/>
+          <w:szCs w:val="28"/>
+        </w:rPr>
+      </w:pPr>
+      <w:r>
+        <w:rPr>
+          <w:rFonts w:ascii="Times New Roman" w:hAnsi="Times New Roman" w:cs="Times New Roman"/>
+          <w:sz w:val="28"/>
+          <w:szCs w:val="28"/>
+        </w:rPr>
+        <w:t xml:space="preserve">Изучая принципы рыночной среды, которые влияют на оценку объекта важно отметить следующие. </w:t>
+      </w:r>
+    </w:p>
+    <w:p>
+      <w:pPr>
+        <w:spacing w:after="0" w:line="360" w:lineRule="auto"/>
+        <w:ind w:firstLine="709"/>
+        <w:jc w:val="both"/>
+        <w:rPr>
+          <w:rFonts w:ascii="Times New Roman" w:hAnsi="Times New Roman" w:cs="Times New Roman"/>
+          <w:sz w:val="28"/>
+          <w:szCs w:val="28"/>
+        </w:rPr>
+      </w:pPr>
+      <w:r>
+        <w:rPr>
+          <w:rFonts w:ascii="Times New Roman" w:hAnsi="Times New Roman" w:cs="Times New Roman"/>
+          <w:sz w:val="28"/>
+          <w:szCs w:val="28"/>
+        </w:rPr>
+        <w:t>Принцип эффективных вложений – вклад в объект эффективен в том случае, если он повышают рыночную стоимость объекта и не превышает полученный прирост в стоимости.</w:t>
+      </w:r>
+    </w:p>
+    <w:p>
+      <w:pPr>
+        <w:spacing w:after="0" w:line="360" w:lineRule="auto"/>
+        <w:ind w:firstLine="709"/>
+        <w:jc w:val="both"/>
+        <w:rPr>
+          <w:rFonts w:ascii="Times New Roman" w:hAnsi="Times New Roman" w:cs="Times New Roman"/>
+          <w:sz w:val="28"/>
+          <w:szCs w:val="28"/>
+        </w:rPr>
+      </w:pPr>
+      <w:r>
+        <w:rPr>
+          <w:rFonts w:ascii="Times New Roman" w:hAnsi="Times New Roman" w:cs="Times New Roman"/>
+          <w:sz w:val="28"/>
+          <w:szCs w:val="28"/>
+        </w:rPr>
+        <w:t>Принцип спроса и предложения – цены реагируют в соответствие с законами о спросе и предложении, то есть стабильны в случае равновесия, наличие дефицита предложения повышает цену и превышение предложения над спросом соответственно понижает цену.</w:t>
+      </w:r>
+    </w:p>
+    <w:p>
+      <w:pPr>
+        <w:spacing w:after="0" w:line="360" w:lineRule="auto"/>
+        <w:ind w:firstLine="709"/>
+        <w:jc w:val="both"/>
+        <w:rPr>
+          <w:rFonts w:ascii="Times New Roman" w:hAnsi="Times New Roman" w:cs="Times New Roman"/>
+          <w:sz w:val="28"/>
+          <w:szCs w:val="28"/>
+        </w:rPr>
+      </w:pPr>
+      <w:r>
+        <w:rPr>
+          <w:rFonts w:ascii="Times New Roman" w:hAnsi="Times New Roman" w:cs="Times New Roman"/>
+          <w:sz w:val="28"/>
+          <w:szCs w:val="28"/>
+        </w:rPr>
+        <w:t>Принцип конкуренции – фактор конкуренции уравнивает потенциальную доходность вложений.</w:t>
+      </w:r>
+    </w:p>
+    <w:p>
+      <w:pPr>
+        <w:spacing w:after="0" w:line="360" w:lineRule="auto"/>
+        <w:ind w:firstLine="709"/>
+        <w:jc w:val="both"/>
+        <w:rPr>
+          <w:rFonts w:ascii="Times New Roman" w:hAnsi="Times New Roman" w:cs="Times New Roman"/>
+          <w:sz w:val="28"/>
+          <w:szCs w:val="28"/>
+        </w:rPr>
+      </w:pPr>
+      <w:r>
+        <w:rPr>
+          <w:rFonts w:ascii="Times New Roman" w:hAnsi="Times New Roman" w:cs="Times New Roman"/>
+          <w:sz w:val="28"/>
+          <w:szCs w:val="28"/>
+        </w:rPr>
+        <w:t>Принцип эффективного использования – Объект используется наиболее выгодным способом, учитывая альтернативные издержки, физические возможности, законодательство, максимальную возможную продуктивность.</w:t>
+      </w:r>
+    </w:p>
+    <w:p>
+      <w:pPr>
+        <w:spacing w:after="0" w:line="360" w:lineRule="auto"/>
+        <w:ind w:firstLine="709"/>
+        <w:jc w:val="both"/>
+        <w:rPr>
+          <w:rFonts w:ascii="Times New Roman" w:hAnsi="Times New Roman" w:cs="Times New Roman"/>
+          <w:sz w:val="28"/>
+          <w:szCs w:val="28"/>
+        </w:rPr>
+      </w:pPr>
+      <w:r>
+        <w:rPr>
+          <w:rFonts w:ascii="Times New Roman" w:hAnsi="Times New Roman" w:cs="Times New Roman"/>
+          <w:sz w:val="28"/>
+          <w:szCs w:val="28"/>
+          <w:highlight w:val="red"/>
+        </w:rPr>
+        <w:lastRenderedPageBreak/>
+        <w:t>НАПИСАТЬ ГЛАВУ ПРО АНАЛИЗ НЫНЕШНЕГО РЫНКА</w:t>
+      </w:r>
+    </w:p>
+    <w:p>
+      <w:pPr>
+        <w:spacing w:after="0" w:line="360" w:lineRule="auto"/>
+        <w:ind w:firstLine="709"/>
+        <w:jc w:val="both"/>
+        <w:rPr>
+          <w:rFonts w:ascii="Times New Roman" w:hAnsi="Times New Roman" w:cs="Times New Roman"/>
+          <w:sz w:val="28"/>
+          <w:szCs w:val="28"/>
+        </w:rPr>
+      </w:pPr>
+      <w:r>
+        <w:rPr>
+          <w:rFonts w:ascii="Times New Roman" w:hAnsi="Times New Roman" w:cs="Times New Roman"/>
+          <w:sz w:val="28"/>
+          <w:szCs w:val="28"/>
+        </w:rPr>
+        <w:t>Данные принципы и основы рынка недвижимости используются повсеместно уже продолжительно время, однако с развитием новых технологий, появлением машинного обучения, искусственного интеллекта и всецелым развитием рынка – важно учитывать не только базовую материальную часть, на которой строится оценка, но и как оценка развивается как наука, как сфера оказания услуг, какие методы используются для улучшения качества и точности оценки, исключая факторы человеческой ошибки, узкой выборочности данных и условной субъективности. Всецелом, важна информация о направлении, в котором движется данная наука, для использования соответствующих стандартов при проведении такого рода исследования. Поэтому важным элементом работы стоит считать исследование передовых, как зарубежных, так и отечественных, работ в данной сфере.</w:t>
+      </w:r>
+      <w:r>
+        <w:rPr>
+          <w:rFonts w:ascii="Times New Roman" w:hAnsi="Times New Roman" w:cs="Times New Roman"/>
+          <w:sz w:val="28"/>
+          <w:szCs w:val="28"/>
+        </w:rPr>
+        <w:t xml:space="preserve"> Особенно в рамках использования машинного обучения для построения модели оценки стоимости коммерческого объекта недвижимости.</w:t>
+      </w:r>
+    </w:p>
+    <w:p>
+      <w:pPr>
+        <w:spacing w:after="0" w:line="360" w:lineRule="auto"/>
+        <w:ind w:firstLine="709"/>
+        <w:jc w:val="both"/>
+        <w:rPr>
+          <w:rFonts w:ascii="Times New Roman" w:hAnsi="Times New Roman" w:cs="Times New Roman"/>
+          <w:sz w:val="28"/>
+          <w:szCs w:val="28"/>
+        </w:rPr>
+      </w:pPr>
     </w:p>
     <w:p>
       <w:pPr>
@@ -2095,6 +3811,7 @@
   <w:style w:type="paragraph" w:default="1" w:styleId="a">
     <w:name w:val="Normal"/>
     <w:qFormat/>
+    <w:rsid w:val="00581A3C"/>
   </w:style>
   <w:style w:type="character" w:default="1" w:styleId="a0">
     <w:name w:val="Default Paragraph Font"/>
@@ -2132,6 +3849,16 @@
       <w:ind w:left="720"/>
       <w:contextualSpacing/>
     </w:pPr>
+  </w:style>
+  <w:style w:type="character" w:styleId="a4">
+    <w:name w:val="Placeholder Text"/>
+    <w:basedOn w:val="a0"/>
+    <w:uiPriority w:val="99"/>
+    <w:semiHidden/>
+    <w:rsid w:val="000A564E"/>
+    <w:rPr>
+      <w:color w:val="666666"/>
+    </w:rPr>
   </w:style>
 </w:styles>
 </file>

</xml_diff>

<commit_message>
nice part with teory2
</commit_message>
<xml_diff>
--- a/Диплом.docx
+++ b/Диплом.docx
@@ -206,23 +206,7 @@
           <w:sz w:val="28"/>
           <w:szCs w:val="28"/>
         </w:rPr>
-        <w:t xml:space="preserve"> в Российской Федерации – роль рынка недвижимости очень велика. Только </w:t>
-      </w:r>
-      <w:r>
-        <w:rPr>
-          <w:rFonts w:ascii="Times New Roman" w:hAnsi="Times New Roman" w:cs="Times New Roman"/>
-          <w:sz w:val="28"/>
-          <w:szCs w:val="28"/>
-        </w:rPr>
-        <w:t>по прогнозным расчеты за 2024 год</w:t>
-      </w:r>
-      <w:r>
-        <w:rPr>
-          <w:rFonts w:ascii="Times New Roman" w:hAnsi="Times New Roman" w:cs="Times New Roman"/>
-          <w:sz w:val="28"/>
-          <w:szCs w:val="28"/>
-        </w:rPr>
-        <w:t xml:space="preserve">, операции по недвижимости составляют 9,2% от ВВП, почти аналогичный результат – 9,1% за 2023. </w:t>
+        <w:t xml:space="preserve"> в Российской Федерации – роль рынка недвижимости очень велика. Только по прогнозным расчеты за 2024 год, операции по недвижимости составляют 9,2% от ВВП, почти аналогичный результат – 9,1% за 2023. </w:t>
       </w:r>
       <w:r>
         <w:rPr>
@@ -515,15 +499,7 @@
           <w:sz w:val="28"/>
           <w:szCs w:val="28"/>
         </w:rPr>
-        <w:t>В таком случае, р</w:t>
-      </w:r>
-      <w:r>
-        <w:rPr>
-          <w:rFonts w:ascii="Times New Roman" w:hAnsi="Times New Roman" w:cs="Times New Roman"/>
-          <w:sz w:val="28"/>
-          <w:szCs w:val="28"/>
-        </w:rPr>
-        <w:t>ынок недвижимости представляет собой систему взаимодействий различных уровней и механизмов, которые регулируют процессы создания, управления, передачи и использования объектов недвижимости для конкретных целей.</w:t>
+        <w:t>В таком случае, рынок недвижимости представляет собой систему взаимодействий различных уровней и механизмов, которые регулируют процессы создания, управления, передачи и использования объектов недвижимости для конкретных целей.</w:t>
       </w:r>
     </w:p>
     <w:p>
@@ -804,23 +780,7 @@
           <w:sz w:val="28"/>
           <w:szCs w:val="28"/>
         </w:rPr>
-        <w:t xml:space="preserve">Понимая устройство недвижимости, важно также определить принципы, </w:t>
-      </w:r>
-      <w:r>
-        <w:rPr>
-          <w:rFonts w:ascii="Times New Roman" w:hAnsi="Times New Roman" w:cs="Times New Roman"/>
-          <w:sz w:val="28"/>
-          <w:szCs w:val="28"/>
-        </w:rPr>
-        <w:t>используемые</w:t>
-      </w:r>
-      <w:r>
-        <w:rPr>
-          <w:rFonts w:ascii="Times New Roman" w:hAnsi="Times New Roman" w:cs="Times New Roman"/>
-          <w:sz w:val="28"/>
-          <w:szCs w:val="28"/>
-        </w:rPr>
-        <w:t xml:space="preserve"> при ее оценке.</w:t>
+        <w:t>Понимая устройство недвижимости, важно также определить принципы, используемые при ее оценке.</w:t>
       </w:r>
     </w:p>
     <w:p>
@@ -1691,40 +1651,38 @@
           <w:rFonts w:ascii="Times New Roman" w:eastAsiaTheme="minorEastAsia" w:hAnsi="Times New Roman" w:cs="Times New Roman"/>
           <w:sz w:val="28"/>
           <w:szCs w:val="28"/>
+        </w:rPr>
+      </w:pPr>
+      <w:r>
+        <w:rPr>
+          <w:rFonts w:ascii="Times New Roman" w:eastAsiaTheme="minorEastAsia" w:hAnsi="Times New Roman" w:cs="Times New Roman"/>
+          <w:sz w:val="28"/>
+          <w:szCs w:val="28"/>
+        </w:rPr>
+        <w:t xml:space="preserve">где </w:t>
+      </w:r>
+      <w:r>
+        <w:rPr>
+          <w:rFonts w:ascii="Times New Roman" w:eastAsiaTheme="minorEastAsia" w:hAnsi="Times New Roman" w:cs="Times New Roman"/>
+          <w:sz w:val="28"/>
+          <w:szCs w:val="28"/>
           <w:lang w:val="en-US"/>
         </w:rPr>
-      </w:pPr>
+        <w:t>k</w:t>
+      </w:r>
       <w:r>
         <w:rPr>
           <w:rFonts w:ascii="Times New Roman" w:eastAsiaTheme="minorEastAsia" w:hAnsi="Times New Roman" w:cs="Times New Roman"/>
           <w:sz w:val="28"/>
           <w:szCs w:val="28"/>
         </w:rPr>
-        <w:t xml:space="preserve">где </w:t>
+        <w:t xml:space="preserve"> </w:t>
       </w:r>
       <w:r>
         <w:rPr>
           <w:rFonts w:ascii="Times New Roman" w:eastAsiaTheme="minorEastAsia" w:hAnsi="Times New Roman" w:cs="Times New Roman"/>
           <w:sz w:val="28"/>
           <w:szCs w:val="28"/>
-          <w:lang w:val="en-US"/>
-        </w:rPr>
-        <w:t>k</w:t>
-      </w:r>
-      <w:r>
-        <w:rPr>
-          <w:rFonts w:ascii="Times New Roman" w:eastAsiaTheme="minorEastAsia" w:hAnsi="Times New Roman" w:cs="Times New Roman"/>
-          <w:sz w:val="28"/>
-          <w:szCs w:val="28"/>
-        </w:rPr>
-        <w:t xml:space="preserve"> </w:t>
-      </w:r>
-      <w:r>
-        <w:rPr>
-          <w:rFonts w:ascii="Times New Roman" w:eastAsiaTheme="minorEastAsia" w:hAnsi="Times New Roman" w:cs="Times New Roman"/>
-          <w:sz w:val="28"/>
-          <w:szCs w:val="28"/>
-          <w:lang w:val="en-US"/>
         </w:rPr>
         <w:t>-</w:t>
       </w:r>
@@ -1851,23 +1809,7 @@
           <w:sz w:val="28"/>
           <w:szCs w:val="28"/>
         </w:rPr>
-        <w:t xml:space="preserve"> – </w:t>
-      </w:r>
-      <w:r>
-        <w:rPr>
-          <w:rFonts w:ascii="Times New Roman" w:eastAsiaTheme="minorEastAsia" w:hAnsi="Times New Roman" w:cs="Times New Roman"/>
-          <w:sz w:val="28"/>
-          <w:szCs w:val="28"/>
-        </w:rPr>
-        <w:t>оценка стоимости объекта аналога</w:t>
-      </w:r>
-      <w:r>
-        <w:rPr>
-          <w:rFonts w:ascii="Times New Roman" w:eastAsiaTheme="minorEastAsia" w:hAnsi="Times New Roman" w:cs="Times New Roman"/>
-          <w:sz w:val="28"/>
-          <w:szCs w:val="28"/>
-        </w:rPr>
-        <w:t>,</w:t>
+        <w:t xml:space="preserve"> – оценка стоимости объекта аналога,</w:t>
       </w:r>
     </w:p>
     <w:p>
@@ -1921,24 +1863,24 @@
           <w:sz w:val="28"/>
           <w:szCs w:val="28"/>
         </w:rPr>
-        <w:t xml:space="preserve"> – </w:t>
+        <w:t xml:space="preserve"> – вклад </w:t>
       </w:r>
       <w:r>
         <w:rPr>
           <w:rFonts w:ascii="Times New Roman" w:eastAsiaTheme="minorEastAsia" w:hAnsi="Times New Roman" w:cs="Times New Roman"/>
           <w:sz w:val="28"/>
           <w:szCs w:val="28"/>
-        </w:rPr>
-        <w:t xml:space="preserve">вклад </w:t>
+          <w:lang w:val="en-US"/>
+        </w:rPr>
+        <w:t>i</w:t>
       </w:r>
       <w:r>
         <w:rPr>
           <w:rFonts w:ascii="Times New Roman" w:eastAsiaTheme="minorEastAsia" w:hAnsi="Times New Roman" w:cs="Times New Roman"/>
           <w:sz w:val="28"/>
           <w:szCs w:val="28"/>
-          <w:lang w:val="en-US"/>
-        </w:rPr>
-        <w:t>i</w:t>
+        </w:rPr>
+        <w:t>-</w:t>
       </w:r>
       <w:r>
         <w:rPr>
@@ -1946,23 +1888,7 @@
           <w:sz w:val="28"/>
           <w:szCs w:val="28"/>
         </w:rPr>
-        <w:t>-</w:t>
-      </w:r>
-      <w:r>
-        <w:rPr>
-          <w:rFonts w:ascii="Times New Roman" w:eastAsiaTheme="minorEastAsia" w:hAnsi="Times New Roman" w:cs="Times New Roman"/>
-          <w:sz w:val="28"/>
-          <w:szCs w:val="28"/>
-        </w:rPr>
-        <w:t>го аналога в стоимость объекта</w:t>
-      </w:r>
-      <w:r>
-        <w:rPr>
-          <w:rFonts w:ascii="Times New Roman" w:eastAsiaTheme="minorEastAsia" w:hAnsi="Times New Roman" w:cs="Times New Roman"/>
-          <w:sz w:val="28"/>
-          <w:szCs w:val="28"/>
-        </w:rPr>
-        <w:t>,</w:t>
+        <w:t>го аналога в стоимость объекта,</w:t>
       </w:r>
     </w:p>
     <w:p>
@@ -2031,16 +1957,7 @@
               <w:szCs w:val="28"/>
               <w:highlight w:val="red"/>
             </w:rPr>
-            <m:t>C</m:t>
-          </m:r>
-          <m:r>
-            <w:rPr>
-              <w:rFonts w:ascii="Cambria Math" w:hAnsi="Cambria Math" w:cs="Times New Roman"/>
-              <w:sz w:val="28"/>
-              <w:szCs w:val="28"/>
-              <w:highlight w:val="red"/>
-            </w:rPr>
-            <m:t>=</m:t>
+            <m:t>C=</m:t>
           </m:r>
           <m:sSub>
             <m:sSubPr>
@@ -2722,21 +2639,25 @@
           <w:sz w:val="28"/>
           <w:szCs w:val="28"/>
         </w:rPr>
+        <w:t xml:space="preserve">Если изучать последние – становится понятно, что важными элементами являются полезность, рынок, а также долгосрочной </w:t>
+      </w:r>
+      <w:r>
+        <w:rPr>
+          <w:rFonts w:ascii="Times New Roman" w:hAnsi="Times New Roman" w:cs="Times New Roman"/>
+          <w:sz w:val="28"/>
+          <w:szCs w:val="28"/>
+        </w:rPr>
         <w:lastRenderedPageBreak/>
-        <w:t>Если изучать последние – становится понятно, что важными элементами являются полезность, рынок, а также долгосрочной доходности.</w:t>
-      </w:r>
-    </w:p>
-    <w:p>
-      <w:pPr>
-        <w:spacing w:after="0" w:line="360" w:lineRule="auto"/>
-        <w:ind w:firstLine="709"/>
-        <w:jc w:val="both"/>
-        <w:rPr>
-          <w:rFonts w:ascii="Times New Roman" w:hAnsi="Times New Roman" w:cs="Times New Roman"/>
-          <w:sz w:val="28"/>
-          <w:szCs w:val="28"/>
-        </w:rPr>
-      </w:pPr>
+        <w:t>доходности.</w:t>
+      </w:r>
+      <w:r>
+        <w:rPr>
+          <w:rFonts w:ascii="Times New Roman" w:hAnsi="Times New Roman" w:cs="Times New Roman"/>
+          <w:sz w:val="28"/>
+          <w:szCs w:val="28"/>
+        </w:rPr>
+        <w:t xml:space="preserve"> </w:t>
+      </w:r>
       <w:r>
         <w:rPr>
           <w:rFonts w:ascii="Times New Roman" w:hAnsi="Times New Roman" w:cs="Times New Roman"/>
@@ -2745,18 +2666,14 @@
         </w:rPr>
         <w:t>Соответственно, принципом полезности стоит считать способность объекта в удовлетворении имеющихся потребностей, которые собственник будет требовать с данного объекта. При увеличении полезности – соразмерно увеличивается и оценочная стоимость.</w:t>
       </w:r>
-    </w:p>
-    <w:p>
-      <w:pPr>
-        <w:spacing w:after="0" w:line="360" w:lineRule="auto"/>
-        <w:ind w:firstLine="709"/>
-        <w:jc w:val="both"/>
-        <w:rPr>
-          <w:rFonts w:ascii="Times New Roman" w:hAnsi="Times New Roman" w:cs="Times New Roman"/>
-          <w:sz w:val="28"/>
-          <w:szCs w:val="28"/>
-        </w:rPr>
-      </w:pPr>
+      <w:r>
+        <w:rPr>
+          <w:rFonts w:ascii="Times New Roman" w:hAnsi="Times New Roman" w:cs="Times New Roman"/>
+          <w:sz w:val="28"/>
+          <w:szCs w:val="28"/>
+        </w:rPr>
+        <w:t xml:space="preserve"> </w:t>
+      </w:r>
       <w:r>
         <w:rPr>
           <w:rFonts w:ascii="Times New Roman" w:hAnsi="Times New Roman" w:cs="Times New Roman"/>
@@ -2765,18 +2682,14 @@
         </w:rPr>
         <w:t>Принцип рынка указывает на возможность потенциального собственника выбрать объект с наименьшей стоимостью эквивалентной полезности.</w:t>
       </w:r>
-    </w:p>
-    <w:p>
-      <w:pPr>
-        <w:spacing w:after="0" w:line="360" w:lineRule="auto"/>
-        <w:ind w:firstLine="709"/>
-        <w:jc w:val="both"/>
-        <w:rPr>
-          <w:rFonts w:ascii="Times New Roman" w:hAnsi="Times New Roman" w:cs="Times New Roman"/>
-          <w:sz w:val="28"/>
-          <w:szCs w:val="28"/>
-        </w:rPr>
-      </w:pPr>
+      <w:r>
+        <w:rPr>
+          <w:rFonts w:ascii="Times New Roman" w:hAnsi="Times New Roman" w:cs="Times New Roman"/>
+          <w:sz w:val="28"/>
+          <w:szCs w:val="28"/>
+        </w:rPr>
+        <w:t xml:space="preserve"> </w:t>
+      </w:r>
       <w:r>
         <w:rPr>
           <w:rFonts w:ascii="Times New Roman" w:hAnsi="Times New Roman" w:cs="Times New Roman"/>
@@ -2803,40 +2716,16 @@
           <w:sz w:val="28"/>
           <w:szCs w:val="28"/>
         </w:rPr>
-        <w:t xml:space="preserve">Изучая принципы рыночной среды, которые влияют на оценку объекта важно отметить следующие. </w:t>
-      </w:r>
-    </w:p>
-    <w:p>
-      <w:pPr>
-        <w:spacing w:after="0" w:line="360" w:lineRule="auto"/>
-        <w:ind w:firstLine="709"/>
-        <w:jc w:val="both"/>
-        <w:rPr>
-          <w:rFonts w:ascii="Times New Roman" w:hAnsi="Times New Roman" w:cs="Times New Roman"/>
-          <w:sz w:val="28"/>
-          <w:szCs w:val="28"/>
-        </w:rPr>
-      </w:pPr>
-      <w:r>
-        <w:rPr>
-          <w:rFonts w:ascii="Times New Roman" w:hAnsi="Times New Roman" w:cs="Times New Roman"/>
-          <w:sz w:val="28"/>
-          <w:szCs w:val="28"/>
-        </w:rPr>
-        <w:t>Принцип эффективных вложений – вклад в объект эффективен в том случае, если он повышают рыночную стоимость объекта и не превышает полученный прирост в стоимости.</w:t>
-      </w:r>
-    </w:p>
-    <w:p>
-      <w:pPr>
-        <w:spacing w:after="0" w:line="360" w:lineRule="auto"/>
-        <w:ind w:firstLine="709"/>
-        <w:jc w:val="both"/>
-        <w:rPr>
-          <w:rFonts w:ascii="Times New Roman" w:hAnsi="Times New Roman" w:cs="Times New Roman"/>
-          <w:sz w:val="28"/>
-          <w:szCs w:val="28"/>
-        </w:rPr>
-      </w:pPr>
+        <w:t>Изучая принципы рыночной среды, которые влияют на оценку объекта важно отметить следующие. Принцип эффективных вложений – вклад в объект эффективен в том случае, если он повышают рыночную стоимость объекта и не превышает полученный прирост в стоимости.</w:t>
+      </w:r>
+      <w:r>
+        <w:rPr>
+          <w:rFonts w:ascii="Times New Roman" w:hAnsi="Times New Roman" w:cs="Times New Roman"/>
+          <w:sz w:val="28"/>
+          <w:szCs w:val="28"/>
+        </w:rPr>
+        <w:t xml:space="preserve"> </w:t>
+      </w:r>
       <w:r>
         <w:rPr>
           <w:rFonts w:ascii="Times New Roman" w:hAnsi="Times New Roman" w:cs="Times New Roman"/>
@@ -2845,18 +2734,14 @@
         </w:rPr>
         <w:t>Принцип спроса и предложения – цены реагируют в соответствие с законами о спросе и предложении, то есть стабильны в случае равновесия, наличие дефицита предложения повышает цену и превышение предложения над спросом соответственно понижает цену.</w:t>
       </w:r>
-    </w:p>
-    <w:p>
-      <w:pPr>
-        <w:spacing w:after="0" w:line="360" w:lineRule="auto"/>
-        <w:ind w:firstLine="709"/>
-        <w:jc w:val="both"/>
-        <w:rPr>
-          <w:rFonts w:ascii="Times New Roman" w:hAnsi="Times New Roman" w:cs="Times New Roman"/>
-          <w:sz w:val="28"/>
-          <w:szCs w:val="28"/>
-        </w:rPr>
-      </w:pPr>
+      <w:r>
+        <w:rPr>
+          <w:rFonts w:ascii="Times New Roman" w:hAnsi="Times New Roman" w:cs="Times New Roman"/>
+          <w:sz w:val="28"/>
+          <w:szCs w:val="28"/>
+        </w:rPr>
+        <w:t xml:space="preserve"> </w:t>
+      </w:r>
       <w:r>
         <w:rPr>
           <w:rFonts w:ascii="Times New Roman" w:hAnsi="Times New Roman" w:cs="Times New Roman"/>
@@ -2865,18 +2750,14 @@
         </w:rPr>
         <w:t>Принцип конкуренции – фактор конкуренции уравнивает потенциальную доходность вложений.</w:t>
       </w:r>
-    </w:p>
-    <w:p>
-      <w:pPr>
-        <w:spacing w:after="0" w:line="360" w:lineRule="auto"/>
-        <w:ind w:firstLine="709"/>
-        <w:jc w:val="both"/>
-        <w:rPr>
-          <w:rFonts w:ascii="Times New Roman" w:hAnsi="Times New Roman" w:cs="Times New Roman"/>
-          <w:sz w:val="28"/>
-          <w:szCs w:val="28"/>
-        </w:rPr>
-      </w:pPr>
+      <w:r>
+        <w:rPr>
+          <w:rFonts w:ascii="Times New Roman" w:hAnsi="Times New Roman" w:cs="Times New Roman"/>
+          <w:sz w:val="28"/>
+          <w:szCs w:val="28"/>
+        </w:rPr>
+        <w:t xml:space="preserve"> </w:t>
+      </w:r>
       <w:r>
         <w:rPr>
           <w:rFonts w:ascii="Times New Roman" w:hAnsi="Times New Roman" w:cs="Times New Roman"/>
@@ -2904,28 +2785,36 @@
           <w:szCs w:val="28"/>
           <w:highlight w:val="red"/>
         </w:rPr>
+        <w:t>НАПИСАТЬ ГЛАВУ ПРО АНАЛИЗ НЫНЕШНЕГО РЫНКА</w:t>
+      </w:r>
+    </w:p>
+    <w:p>
+      <w:pPr>
+        <w:spacing w:after="0" w:line="360" w:lineRule="auto"/>
+        <w:ind w:firstLine="709"/>
+        <w:jc w:val="both"/>
+        <w:rPr>
+          <w:rFonts w:ascii="Times New Roman" w:hAnsi="Times New Roman" w:cs="Times New Roman"/>
+          <w:sz w:val="28"/>
+          <w:szCs w:val="28"/>
+        </w:rPr>
+      </w:pPr>
+      <w:r>
+        <w:rPr>
+          <w:rFonts w:ascii="Times New Roman" w:hAnsi="Times New Roman" w:cs="Times New Roman"/>
+          <w:sz w:val="28"/>
+          <w:szCs w:val="28"/>
+        </w:rPr>
+        <w:t xml:space="preserve">Данные принципы и основы рынка недвижимости используются повсеместно уже продолжительно время, однако с развитием новых технологий, появлением машинного обучения, искусственного интеллекта и всецелым развитием рынка – важно учитывать не только базовую материальную часть, на которой строится оценка, но и как оценка развивается как наука, как сфера оказания услуг, какие методы </w:t>
+      </w:r>
+      <w:r>
+        <w:rPr>
+          <w:rFonts w:ascii="Times New Roman" w:hAnsi="Times New Roman" w:cs="Times New Roman"/>
+          <w:sz w:val="28"/>
+          <w:szCs w:val="28"/>
+        </w:rPr>
         <w:lastRenderedPageBreak/>
-        <w:t>НАПИСАТЬ ГЛАВУ ПРО АНАЛИЗ НЫНЕШНЕГО РЫНКА</w:t>
-      </w:r>
-    </w:p>
-    <w:p>
-      <w:pPr>
-        <w:spacing w:after="0" w:line="360" w:lineRule="auto"/>
-        <w:ind w:firstLine="709"/>
-        <w:jc w:val="both"/>
-        <w:rPr>
-          <w:rFonts w:ascii="Times New Roman" w:hAnsi="Times New Roman" w:cs="Times New Roman"/>
-          <w:sz w:val="28"/>
-          <w:szCs w:val="28"/>
-        </w:rPr>
-      </w:pPr>
-      <w:r>
-        <w:rPr>
-          <w:rFonts w:ascii="Times New Roman" w:hAnsi="Times New Roman" w:cs="Times New Roman"/>
-          <w:sz w:val="28"/>
-          <w:szCs w:val="28"/>
-        </w:rPr>
-        <w:t>Данные принципы и основы рынка недвижимости используются повсеместно уже продолжительно время, однако с развитием новых технологий, появлением машинного обучения, искусственного интеллекта и всецелым развитием рынка – важно учитывать не только базовую материальную часть, на которой строится оценка, но и как оценка развивается как наука, как сфера оказания услуг, какие методы используются для улучшения качества и точности оценки, исключая факторы человеческой ошибки, узкой выборочности данных и условной субъективности. Всецелом, важна информация о направлении, в котором движется данная наука, для использования соответствующих стандартов при проведении такого рода исследования. Поэтому важным элементом работы стоит считать исследование передовых, как зарубежных, так и отечественных, работ в данной сфере.</w:t>
+        <w:t>используются для улучшения качества и точности оценки, исключая факторы человеческой ошибки, узкой выборочности данных и условной субъективности. Всецелом, важна информация о направлении, в котором движется данная наука, для использования соответствующих стандартов при проведении такого рода исследования. Поэтому важным элементом работы стоит считать исследование передовых, как зарубежных, так и отечественных, работ в данной сфере.</w:t>
       </w:r>
       <w:r>
         <w:rPr>
@@ -2943,10 +2832,1076 @@
         <w:jc w:val="both"/>
         <w:rPr>
           <w:rFonts w:ascii="Times New Roman" w:hAnsi="Times New Roman" w:cs="Times New Roman"/>
-          <w:sz w:val="28"/>
-          <w:szCs w:val="28"/>
-        </w:rPr>
-      </w:pPr>
+          <w:b/>
+          <w:bCs/>
+          <w:sz w:val="28"/>
+          <w:szCs w:val="28"/>
+        </w:rPr>
+      </w:pPr>
+      <w:r>
+        <w:rPr>
+          <w:rFonts w:ascii="Times New Roman" w:hAnsi="Times New Roman" w:cs="Times New Roman"/>
+          <w:b/>
+          <w:bCs/>
+          <w:sz w:val="28"/>
+          <w:szCs w:val="28"/>
+        </w:rPr>
+        <w:t>АНАЛИЗ ИСТОЧНИКОВ</w:t>
+      </w:r>
+    </w:p>
+    <w:p>
+      <w:pPr>
+        <w:spacing w:after="0" w:line="360" w:lineRule="auto"/>
+        <w:ind w:firstLine="709"/>
+        <w:jc w:val="both"/>
+        <w:rPr>
+          <w:rFonts w:ascii="Times New Roman" w:hAnsi="Times New Roman" w:cs="Times New Roman"/>
+          <w:sz w:val="28"/>
+          <w:szCs w:val="28"/>
+        </w:rPr>
+      </w:pPr>
+      <w:r>
+        <w:rPr>
+          <w:rFonts w:ascii="Times New Roman" w:hAnsi="Times New Roman" w:cs="Times New Roman"/>
+          <w:sz w:val="28"/>
+          <w:szCs w:val="28"/>
+        </w:rPr>
+        <w:t>Для изучения моделирования оценки недвижимости важно понимать</w:t>
+      </w:r>
+      <w:r>
+        <w:rPr>
+          <w:rFonts w:ascii="Times New Roman" w:hAnsi="Times New Roman" w:cs="Times New Roman"/>
+          <w:sz w:val="28"/>
+          <w:szCs w:val="28"/>
+        </w:rPr>
+        <w:t>:</w:t>
+      </w:r>
+    </w:p>
+    <w:p>
+      <w:pPr>
+        <w:pStyle w:val="a3"/>
+        <w:numPr>
+          <w:ilvl w:val="0"/>
+          <w:numId w:val="5"/>
+        </w:numPr>
+        <w:spacing w:after="0" w:line="360" w:lineRule="auto"/>
+        <w:jc w:val="both"/>
+        <w:rPr>
+          <w:rFonts w:ascii="Times New Roman" w:hAnsi="Times New Roman" w:cs="Times New Roman"/>
+          <w:sz w:val="28"/>
+          <w:szCs w:val="28"/>
+        </w:rPr>
+      </w:pPr>
+      <w:r>
+        <w:rPr>
+          <w:rFonts w:ascii="Times New Roman" w:hAnsi="Times New Roman" w:cs="Times New Roman"/>
+          <w:sz w:val="28"/>
+          <w:szCs w:val="28"/>
+        </w:rPr>
+        <w:t>Насколько сильно отличается моделирование коммерческой недвижимости от жилой?</w:t>
+      </w:r>
+    </w:p>
+    <w:p>
+      <w:pPr>
+        <w:pStyle w:val="a3"/>
+        <w:numPr>
+          <w:ilvl w:val="0"/>
+          <w:numId w:val="5"/>
+        </w:numPr>
+        <w:spacing w:after="0" w:line="360" w:lineRule="auto"/>
+        <w:jc w:val="both"/>
+        <w:rPr>
+          <w:rFonts w:ascii="Times New Roman" w:hAnsi="Times New Roman" w:cs="Times New Roman"/>
+          <w:sz w:val="28"/>
+          <w:szCs w:val="28"/>
+        </w:rPr>
+      </w:pPr>
+      <w:r>
+        <w:rPr>
+          <w:rFonts w:ascii="Times New Roman" w:hAnsi="Times New Roman" w:cs="Times New Roman"/>
+          <w:sz w:val="28"/>
+          <w:szCs w:val="28"/>
+        </w:rPr>
+        <w:t>К</w:t>
+      </w:r>
+      <w:r>
+        <w:rPr>
+          <w:rFonts w:ascii="Times New Roman" w:hAnsi="Times New Roman" w:cs="Times New Roman"/>
+          <w:sz w:val="28"/>
+          <w:szCs w:val="28"/>
+        </w:rPr>
+        <w:t>акие данные необходимы для моделирования стоимости коммерческой недвижимости</w:t>
+      </w:r>
+      <w:r>
+        <w:rPr>
+          <w:rFonts w:ascii="Times New Roman" w:hAnsi="Times New Roman" w:cs="Times New Roman"/>
+          <w:sz w:val="28"/>
+          <w:szCs w:val="28"/>
+        </w:rPr>
+        <w:t>?</w:t>
+      </w:r>
+    </w:p>
+    <w:p>
+      <w:pPr>
+        <w:pStyle w:val="a3"/>
+        <w:numPr>
+          <w:ilvl w:val="0"/>
+          <w:numId w:val="5"/>
+        </w:numPr>
+        <w:spacing w:after="0" w:line="360" w:lineRule="auto"/>
+        <w:jc w:val="both"/>
+        <w:rPr>
+          <w:rFonts w:ascii="Times New Roman" w:hAnsi="Times New Roman" w:cs="Times New Roman"/>
+          <w:sz w:val="28"/>
+          <w:szCs w:val="28"/>
+        </w:rPr>
+      </w:pPr>
+      <w:r>
+        <w:rPr>
+          <w:rFonts w:ascii="Times New Roman" w:hAnsi="Times New Roman" w:cs="Times New Roman"/>
+          <w:sz w:val="28"/>
+          <w:szCs w:val="28"/>
+        </w:rPr>
+        <w:t>С</w:t>
+      </w:r>
+      <w:r>
+        <w:rPr>
+          <w:rFonts w:ascii="Times New Roman" w:hAnsi="Times New Roman" w:cs="Times New Roman"/>
+          <w:sz w:val="28"/>
+          <w:szCs w:val="28"/>
+        </w:rPr>
+        <w:t xml:space="preserve"> какими моделями лучше всего подходить к оценке данным такого рода</w:t>
+      </w:r>
+      <w:r>
+        <w:rPr>
+          <w:rFonts w:ascii="Times New Roman" w:hAnsi="Times New Roman" w:cs="Times New Roman"/>
+          <w:sz w:val="28"/>
+          <w:szCs w:val="28"/>
+        </w:rPr>
+        <w:t>?</w:t>
+      </w:r>
+    </w:p>
+    <w:p>
+      <w:pPr>
+        <w:pStyle w:val="a3"/>
+        <w:numPr>
+          <w:ilvl w:val="0"/>
+          <w:numId w:val="5"/>
+        </w:numPr>
+        <w:spacing w:after="0" w:line="360" w:lineRule="auto"/>
+        <w:jc w:val="both"/>
+        <w:rPr>
+          <w:rFonts w:ascii="Times New Roman" w:hAnsi="Times New Roman" w:cs="Times New Roman"/>
+          <w:sz w:val="28"/>
+          <w:szCs w:val="28"/>
+          <w:highlight w:val="red"/>
+        </w:rPr>
+      </w:pPr>
+      <w:r>
+        <w:rPr>
+          <w:rFonts w:ascii="Times New Roman" w:hAnsi="Times New Roman" w:cs="Times New Roman"/>
+          <w:sz w:val="28"/>
+          <w:szCs w:val="28"/>
+          <w:highlight w:val="red"/>
+        </w:rPr>
+        <w:t xml:space="preserve">Какие результаты по аналогичным моделям? </w:t>
+      </w:r>
+    </w:p>
+    <w:p>
+      <w:pPr>
+        <w:spacing w:after="0" w:line="360" w:lineRule="auto"/>
+        <w:ind w:firstLine="709"/>
+        <w:jc w:val="both"/>
+        <w:rPr>
+          <w:rFonts w:ascii="Times New Roman" w:hAnsi="Times New Roman" w:cs="Times New Roman"/>
+          <w:sz w:val="28"/>
+          <w:szCs w:val="28"/>
+          <w:highlight w:val="blue"/>
+        </w:rPr>
+      </w:pPr>
+      <w:r>
+        <w:rPr>
+          <w:rFonts w:ascii="Times New Roman" w:hAnsi="Times New Roman" w:cs="Times New Roman"/>
+          <w:sz w:val="28"/>
+          <w:szCs w:val="28"/>
+        </w:rPr>
+        <w:t xml:space="preserve">Исходя из изученных зарубежных источников на тему первого вопроса, в особенности на примере следующего источника </w:t>
+      </w:r>
+      <w:r>
+        <w:rPr>
+          <w:rFonts w:ascii="Times New Roman" w:hAnsi="Times New Roman" w:cs="Times New Roman"/>
+          <w:sz w:val="28"/>
+          <w:szCs w:val="28"/>
+          <w:highlight w:val="yellow"/>
+        </w:rPr>
+        <w:t>[</w:t>
+      </w:r>
+      <w:r>
+        <w:rPr>
+          <w:highlight w:val="yellow"/>
+        </w:rPr>
+        <w:t>Joseph Gyourko UNDERSTANDING COMMERCIAL REAL ESTATE: JUST HOW DIFFERENT FROM HOUSING IS IT? // NBER WORKING PAPER SERIES. – 2009</w:t>
+      </w:r>
+      <w:r>
+        <w:rPr>
+          <w:rFonts w:ascii="Times New Roman" w:hAnsi="Times New Roman" w:cs="Times New Roman"/>
+          <w:sz w:val="28"/>
+          <w:szCs w:val="28"/>
+          <w:highlight w:val="yellow"/>
+        </w:rPr>
+        <w:t>]</w:t>
+      </w:r>
+      <w:r>
+        <w:rPr>
+          <w:rFonts w:ascii="Times New Roman" w:hAnsi="Times New Roman" w:cs="Times New Roman"/>
+          <w:sz w:val="28"/>
+          <w:szCs w:val="28"/>
+        </w:rPr>
+        <w:t xml:space="preserve">, </w:t>
+      </w:r>
+      <w:r>
+        <w:rPr>
+          <w:rFonts w:ascii="Times New Roman" w:hAnsi="Times New Roman" w:cs="Times New Roman"/>
+          <w:sz w:val="28"/>
+          <w:szCs w:val="28"/>
+          <w:highlight w:val="blue"/>
+        </w:rPr>
+        <w:t xml:space="preserve">на основе проведенных исследований, расчетов и выявлений закономерностей на исторических данных, следует заключение, что рынки жилой и коммерческой недвижимости зависят от общих фундаментальных факторов. С учетом изменений, происходящих в разных структурах экономики, в разных регионах и не смотря на факт разных продолжительностях бизнес-циклов в этих двух сферах рынка недвижимости – что жилая, что коммерческая недвижимость показывают </w:t>
+      </w:r>
+      <w:r>
+        <w:rPr>
+          <w:rFonts w:ascii="Times New Roman" w:hAnsi="Times New Roman" w:cs="Times New Roman"/>
+          <w:sz w:val="28"/>
+          <w:szCs w:val="28"/>
+          <w:highlight w:val="blue"/>
+        </w:rPr>
+        <w:lastRenderedPageBreak/>
+        <w:t xml:space="preserve">очень схожие тенденции и темпы роста стоимости. Это объясняется достаточно сильной зависимостью от макропараметров экономики и положения, в котором находится рынок недвижимости в целом. </w:t>
+      </w:r>
+    </w:p>
+    <w:p>
+      <w:pPr>
+        <w:spacing w:after="0" w:line="360" w:lineRule="auto"/>
+        <w:jc w:val="both"/>
+        <w:rPr>
+          <w:rFonts w:ascii="Times New Roman" w:hAnsi="Times New Roman" w:cs="Times New Roman"/>
+          <w:sz w:val="28"/>
+          <w:szCs w:val="28"/>
+          <w:highlight w:val="yellow"/>
+        </w:rPr>
+      </w:pPr>
+      <w:hyperlink r:id="rId5" w:history="1">
+        <w:r>
+          <w:rPr>
+            <w:rStyle w:val="a5"/>
+            <w:rFonts w:ascii="Times New Roman" w:hAnsi="Times New Roman" w:cs="Times New Roman"/>
+            <w:sz w:val="28"/>
+            <w:szCs w:val="28"/>
+            <w:highlight w:val="yellow"/>
+          </w:rPr>
+          <w:t>https://irnr.ru/wp-content/uploads/Концепция/Ликвидность/210_2_2023.pdf</w:t>
+        </w:r>
+      </w:hyperlink>
+      <w:r>
+        <w:rPr>
+          <w:rFonts w:ascii="Times New Roman" w:hAnsi="Times New Roman" w:cs="Times New Roman"/>
+          <w:sz w:val="28"/>
+          <w:szCs w:val="28"/>
+          <w:highlight w:val="yellow"/>
+        </w:rPr>
+        <w:t xml:space="preserve"> </w:t>
+      </w:r>
+      <w:r>
+        <w:rPr>
+          <w:rFonts w:ascii="Times New Roman" w:hAnsi="Times New Roman" w:cs="Times New Roman"/>
+          <w:sz w:val="28"/>
+          <w:szCs w:val="28"/>
+          <w:highlight w:val="yellow"/>
+        </w:rPr>
+        <w:t>ИНФОРМ-ОЦЕНКА</w:t>
+      </w:r>
+    </w:p>
+    <w:p>
+      <w:pPr>
+        <w:spacing w:after="0" w:line="360" w:lineRule="auto"/>
+        <w:ind w:firstLine="709"/>
+        <w:jc w:val="both"/>
+        <w:rPr>
+          <w:rFonts w:ascii="Times New Roman" w:hAnsi="Times New Roman" w:cs="Times New Roman"/>
+          <w:sz w:val="28"/>
+          <w:szCs w:val="28"/>
+          <w:highlight w:val="blue"/>
+        </w:rPr>
+      </w:pPr>
+      <w:r>
+        <w:rPr>
+          <w:rFonts w:ascii="Times New Roman" w:hAnsi="Times New Roman" w:cs="Times New Roman"/>
+          <w:sz w:val="28"/>
+          <w:szCs w:val="28"/>
+          <w:highlight w:val="blue"/>
+        </w:rPr>
+        <w:t>Тем не менее, при рассмотрении ситуации на отечественном рынке недвижимости – аналогичного заключения сделать не получается. При рассмотрении аналитического исследования по рынку недвижимости на территории РФ, и в особенности в регионе с самой большой ликвидностью коммерческой недвижимости – Санкт-Петербурге, мы видим, что средняя экспозиция объектов на рынке коммерческой недвижимости с 2022 по 2023 увеличилась во всех секторах, на 20% в торговом секторе, 15% в сегменте офисной недвижимости и 10% в складской. Помимо этого, коммерческие сегменты рынка показывают падение</w:t>
+      </w:r>
+      <w:r>
+        <w:rPr>
+          <w:rFonts w:ascii="Times New Roman" w:hAnsi="Times New Roman" w:cs="Times New Roman"/>
+          <w:sz w:val="28"/>
+          <w:szCs w:val="28"/>
+          <w:highlight w:val="blue"/>
+        </w:rPr>
+        <w:t xml:space="preserve"> спроса при высоком предложении, за исключением производственно-складской недвижимости, показывающие хорошие результаты с учетом развитие электронной коммерции и расширения логистических сетей.</w:t>
+      </w:r>
+    </w:p>
+    <w:p>
+      <w:pPr>
+        <w:spacing w:after="0" w:line="360" w:lineRule="auto"/>
+        <w:ind w:firstLine="709"/>
+        <w:jc w:val="both"/>
+        <w:rPr>
+          <w:rFonts w:ascii="Times New Roman" w:hAnsi="Times New Roman" w:cs="Times New Roman"/>
+          <w:sz w:val="28"/>
+          <w:szCs w:val="28"/>
+        </w:rPr>
+      </w:pPr>
+      <w:r>
+        <w:rPr>
+          <w:rFonts w:ascii="Times New Roman" w:hAnsi="Times New Roman" w:cs="Times New Roman"/>
+          <w:sz w:val="28"/>
+          <w:szCs w:val="28"/>
+          <w:highlight w:val="blue"/>
+        </w:rPr>
+        <w:t>В то же время, жилая недвижимость в Санкт-Петербурге показывает диаметрально противоположные результаты. Высокий спрос, низкое предложение, рост цен на недвижимость и сильный приток населения. При этом средняя продолжительность экспозиции на первичном рынке уменьшилась на 13% с января 2022 года по январь 2023. При этом, при сравнении самой продолжительности экспозиции – коммерческая выше в несколько раз.</w:t>
+      </w:r>
+    </w:p>
+    <w:p>
+      <w:pPr>
+        <w:spacing w:after="0" w:line="360" w:lineRule="auto"/>
+        <w:ind w:firstLine="709"/>
+        <w:jc w:val="both"/>
+        <w:rPr>
+          <w:rFonts w:ascii="Times New Roman" w:hAnsi="Times New Roman" w:cs="Times New Roman"/>
+          <w:sz w:val="28"/>
+          <w:szCs w:val="28"/>
+        </w:rPr>
+      </w:pPr>
+      <w:r>
+        <w:rPr>
+          <w:rFonts w:ascii="Times New Roman" w:hAnsi="Times New Roman" w:cs="Times New Roman"/>
+          <w:sz w:val="28"/>
+          <w:szCs w:val="28"/>
+        </w:rPr>
+        <w:t>При изучении передовых работ</w:t>
+      </w:r>
+      <w:r>
+        <w:rPr>
+          <w:rFonts w:ascii="Times New Roman" w:hAnsi="Times New Roman" w:cs="Times New Roman"/>
+          <w:sz w:val="28"/>
+          <w:szCs w:val="28"/>
+        </w:rPr>
+        <w:t xml:space="preserve"> на рынке коммерческой недвижимости</w:t>
+      </w:r>
+      <w:r>
+        <w:rPr>
+          <w:rFonts w:ascii="Times New Roman" w:hAnsi="Times New Roman" w:cs="Times New Roman"/>
+          <w:sz w:val="28"/>
+          <w:szCs w:val="28"/>
+        </w:rPr>
+        <w:t>, затрагивающих о</w:t>
+      </w:r>
+      <w:r>
+        <w:rPr>
+          <w:rFonts w:ascii="Times New Roman" w:hAnsi="Times New Roman" w:cs="Times New Roman"/>
+          <w:sz w:val="28"/>
+          <w:szCs w:val="28"/>
+        </w:rPr>
+        <w:t>сновы оценки недвижимости и содержащие основную материальную часть, касающуюся данного сектора – можно сделать выводы об основных факторах, оказывающих влияние на стоимость объекта.</w:t>
+      </w:r>
+      <w:r>
+        <w:rPr>
+          <w:rFonts w:ascii="Times New Roman" w:hAnsi="Times New Roman" w:cs="Times New Roman"/>
+          <w:sz w:val="28"/>
+          <w:szCs w:val="28"/>
+        </w:rPr>
+        <w:t xml:space="preserve"> </w:t>
+      </w:r>
+      <w:r>
+        <w:rPr>
+          <w:rFonts w:ascii="Times New Roman" w:hAnsi="Times New Roman" w:cs="Times New Roman"/>
+          <w:sz w:val="28"/>
+          <w:szCs w:val="28"/>
+          <w:highlight w:val="yellow"/>
+        </w:rPr>
+        <w:t>[</w:t>
+      </w:r>
+      <w:r>
+        <w:rPr>
+          <w:rFonts w:ascii="Times New Roman" w:hAnsi="Times New Roman" w:cs="Times New Roman"/>
+          <w:sz w:val="28"/>
+          <w:szCs w:val="28"/>
+          <w:highlight w:val="yellow"/>
+          <w:lang w:val="en-US"/>
+        </w:rPr>
+        <w:t>https</w:t>
+      </w:r>
+      <w:r>
+        <w:rPr>
+          <w:rFonts w:ascii="Times New Roman" w:hAnsi="Times New Roman" w:cs="Times New Roman"/>
+          <w:sz w:val="28"/>
+          <w:szCs w:val="28"/>
+          <w:highlight w:val="yellow"/>
+        </w:rPr>
+        <w:t>://</w:t>
+      </w:r>
+      <w:r>
+        <w:rPr>
+          <w:rFonts w:ascii="Times New Roman" w:hAnsi="Times New Roman" w:cs="Times New Roman"/>
+          <w:sz w:val="28"/>
+          <w:szCs w:val="28"/>
+          <w:highlight w:val="yellow"/>
+          <w:lang w:val="en-US"/>
+        </w:rPr>
+        <w:t>iksadyayinevi</w:t>
+      </w:r>
+      <w:r>
+        <w:rPr>
+          <w:rFonts w:ascii="Times New Roman" w:hAnsi="Times New Roman" w:cs="Times New Roman"/>
+          <w:sz w:val="28"/>
+          <w:szCs w:val="28"/>
+          <w:highlight w:val="yellow"/>
+        </w:rPr>
+        <w:t>.</w:t>
+      </w:r>
+      <w:r>
+        <w:rPr>
+          <w:rFonts w:ascii="Times New Roman" w:hAnsi="Times New Roman" w:cs="Times New Roman"/>
+          <w:sz w:val="28"/>
+          <w:szCs w:val="28"/>
+          <w:highlight w:val="yellow"/>
+          <w:lang w:val="en-US"/>
+        </w:rPr>
+        <w:t>com</w:t>
+      </w:r>
+      <w:r>
+        <w:rPr>
+          <w:rFonts w:ascii="Times New Roman" w:hAnsi="Times New Roman" w:cs="Times New Roman"/>
+          <w:sz w:val="28"/>
+          <w:szCs w:val="28"/>
+          <w:highlight w:val="yellow"/>
+        </w:rPr>
+        <w:t>/</w:t>
+      </w:r>
+      <w:r>
+        <w:rPr>
+          <w:rFonts w:ascii="Times New Roman" w:hAnsi="Times New Roman" w:cs="Times New Roman"/>
+          <w:sz w:val="28"/>
+          <w:szCs w:val="28"/>
+          <w:highlight w:val="yellow"/>
+          <w:lang w:val="en-US"/>
+        </w:rPr>
+        <w:t>wp</w:t>
+      </w:r>
+      <w:r>
+        <w:rPr>
+          <w:rFonts w:ascii="Times New Roman" w:hAnsi="Times New Roman" w:cs="Times New Roman"/>
+          <w:sz w:val="28"/>
+          <w:szCs w:val="28"/>
+          <w:highlight w:val="yellow"/>
+        </w:rPr>
+        <w:t>-</w:t>
+      </w:r>
+      <w:r>
+        <w:rPr>
+          <w:rFonts w:ascii="Times New Roman" w:hAnsi="Times New Roman" w:cs="Times New Roman"/>
+          <w:sz w:val="28"/>
+          <w:szCs w:val="28"/>
+          <w:highlight w:val="yellow"/>
+          <w:lang w:val="en-US"/>
+        </w:rPr>
+        <w:lastRenderedPageBreak/>
+        <w:t>content</w:t>
+      </w:r>
+      <w:r>
+        <w:rPr>
+          <w:rFonts w:ascii="Times New Roman" w:hAnsi="Times New Roman" w:cs="Times New Roman"/>
+          <w:sz w:val="28"/>
+          <w:szCs w:val="28"/>
+          <w:highlight w:val="yellow"/>
+        </w:rPr>
+        <w:t>/</w:t>
+      </w:r>
+      <w:r>
+        <w:rPr>
+          <w:rFonts w:ascii="Times New Roman" w:hAnsi="Times New Roman" w:cs="Times New Roman"/>
+          <w:sz w:val="28"/>
+          <w:szCs w:val="28"/>
+          <w:highlight w:val="yellow"/>
+          <w:lang w:val="en-US"/>
+        </w:rPr>
+        <w:t>uploads</w:t>
+      </w:r>
+      <w:r>
+        <w:rPr>
+          <w:rFonts w:ascii="Times New Roman" w:hAnsi="Times New Roman" w:cs="Times New Roman"/>
+          <w:sz w:val="28"/>
+          <w:szCs w:val="28"/>
+          <w:highlight w:val="yellow"/>
+        </w:rPr>
+        <w:t>/2021/11/</w:t>
+      </w:r>
+      <w:r>
+        <w:rPr>
+          <w:rFonts w:ascii="Times New Roman" w:hAnsi="Times New Roman" w:cs="Times New Roman"/>
+          <w:sz w:val="28"/>
+          <w:szCs w:val="28"/>
+          <w:highlight w:val="yellow"/>
+          <w:lang w:val="en-US"/>
+        </w:rPr>
+        <w:t>MODERN</w:t>
+      </w:r>
+      <w:r>
+        <w:rPr>
+          <w:rFonts w:ascii="Times New Roman" w:hAnsi="Times New Roman" w:cs="Times New Roman"/>
+          <w:sz w:val="28"/>
+          <w:szCs w:val="28"/>
+          <w:highlight w:val="yellow"/>
+        </w:rPr>
+        <w:t>-</w:t>
+      </w:r>
+      <w:r>
+        <w:rPr>
+          <w:rFonts w:ascii="Times New Roman" w:hAnsi="Times New Roman" w:cs="Times New Roman"/>
+          <w:sz w:val="28"/>
+          <w:szCs w:val="28"/>
+          <w:highlight w:val="yellow"/>
+          <w:lang w:val="en-US"/>
+        </w:rPr>
+        <w:t>METHODS</w:t>
+      </w:r>
+      <w:r>
+        <w:rPr>
+          <w:rFonts w:ascii="Times New Roman" w:hAnsi="Times New Roman" w:cs="Times New Roman"/>
+          <w:sz w:val="28"/>
+          <w:szCs w:val="28"/>
+          <w:highlight w:val="yellow"/>
+        </w:rPr>
+        <w:t>-</w:t>
+      </w:r>
+      <w:r>
+        <w:rPr>
+          <w:rFonts w:ascii="Times New Roman" w:hAnsi="Times New Roman" w:cs="Times New Roman"/>
+          <w:sz w:val="28"/>
+          <w:szCs w:val="28"/>
+          <w:highlight w:val="yellow"/>
+          <w:lang w:val="en-US"/>
+        </w:rPr>
+        <w:t>APPROACH</w:t>
+      </w:r>
+      <w:r>
+        <w:rPr>
+          <w:rFonts w:ascii="Times New Roman" w:hAnsi="Times New Roman" w:cs="Times New Roman"/>
+          <w:sz w:val="28"/>
+          <w:szCs w:val="28"/>
+          <w:highlight w:val="yellow"/>
+        </w:rPr>
+        <w:t>-</w:t>
+      </w:r>
+      <w:r>
+        <w:rPr>
+          <w:rFonts w:ascii="Times New Roman" w:hAnsi="Times New Roman" w:cs="Times New Roman"/>
+          <w:sz w:val="28"/>
+          <w:szCs w:val="28"/>
+          <w:highlight w:val="yellow"/>
+          <w:lang w:val="en-US"/>
+        </w:rPr>
+        <w:t>IN</w:t>
+      </w:r>
+      <w:r>
+        <w:rPr>
+          <w:rFonts w:ascii="Times New Roman" w:hAnsi="Times New Roman" w:cs="Times New Roman"/>
+          <w:sz w:val="28"/>
+          <w:szCs w:val="28"/>
+          <w:highlight w:val="yellow"/>
+        </w:rPr>
+        <w:t>-</w:t>
+      </w:r>
+      <w:r>
+        <w:rPr>
+          <w:rFonts w:ascii="Times New Roman" w:hAnsi="Times New Roman" w:cs="Times New Roman"/>
+          <w:sz w:val="28"/>
+          <w:szCs w:val="28"/>
+          <w:highlight w:val="yellow"/>
+          <w:lang w:val="en-US"/>
+        </w:rPr>
+        <w:t>REAL</w:t>
+      </w:r>
+      <w:r>
+        <w:rPr>
+          <w:rFonts w:ascii="Times New Roman" w:hAnsi="Times New Roman" w:cs="Times New Roman"/>
+          <w:sz w:val="28"/>
+          <w:szCs w:val="28"/>
+          <w:highlight w:val="yellow"/>
+        </w:rPr>
+        <w:t>-</w:t>
+      </w:r>
+      <w:r>
+        <w:rPr>
+          <w:rFonts w:ascii="Times New Roman" w:hAnsi="Times New Roman" w:cs="Times New Roman"/>
+          <w:sz w:val="28"/>
+          <w:szCs w:val="28"/>
+          <w:highlight w:val="yellow"/>
+          <w:lang w:val="en-US"/>
+        </w:rPr>
+        <w:t>ESTATE</w:t>
+      </w:r>
+      <w:r>
+        <w:rPr>
+          <w:rFonts w:ascii="Times New Roman" w:hAnsi="Times New Roman" w:cs="Times New Roman"/>
+          <w:sz w:val="28"/>
+          <w:szCs w:val="28"/>
+          <w:highlight w:val="yellow"/>
+        </w:rPr>
+        <w:t>-</w:t>
+      </w:r>
+      <w:r>
+        <w:rPr>
+          <w:rFonts w:ascii="Times New Roman" w:hAnsi="Times New Roman" w:cs="Times New Roman"/>
+          <w:sz w:val="28"/>
+          <w:szCs w:val="28"/>
+          <w:highlight w:val="yellow"/>
+          <w:lang w:val="en-US"/>
+        </w:rPr>
+        <w:t>VALUATION</w:t>
+      </w:r>
+      <w:r>
+        <w:rPr>
+          <w:rFonts w:ascii="Times New Roman" w:hAnsi="Times New Roman" w:cs="Times New Roman"/>
+          <w:sz w:val="28"/>
+          <w:szCs w:val="28"/>
+          <w:highlight w:val="yellow"/>
+        </w:rPr>
+        <w:t>.</w:t>
+      </w:r>
+      <w:r>
+        <w:rPr>
+          <w:rFonts w:ascii="Times New Roman" w:hAnsi="Times New Roman" w:cs="Times New Roman"/>
+          <w:sz w:val="28"/>
+          <w:szCs w:val="28"/>
+          <w:highlight w:val="yellow"/>
+          <w:lang w:val="en-US"/>
+        </w:rPr>
+        <w:t>pdf</w:t>
+      </w:r>
+      <w:r>
+        <w:rPr>
+          <w:rFonts w:ascii="Times New Roman" w:hAnsi="Times New Roman" w:cs="Times New Roman"/>
+          <w:sz w:val="28"/>
+          <w:szCs w:val="28"/>
+          <w:highlight w:val="yellow"/>
+        </w:rPr>
+        <w:t>]</w:t>
+      </w:r>
+    </w:p>
+    <w:p>
+      <w:pPr>
+        <w:spacing w:after="0" w:line="360" w:lineRule="auto"/>
+        <w:ind w:firstLine="709"/>
+        <w:jc w:val="both"/>
+        <w:rPr>
+          <w:rFonts w:ascii="Times New Roman" w:hAnsi="Times New Roman" w:cs="Times New Roman"/>
+          <w:sz w:val="28"/>
+          <w:szCs w:val="28"/>
+        </w:rPr>
+      </w:pPr>
+      <w:r>
+        <w:rPr>
+          <w:rFonts w:ascii="Times New Roman" w:hAnsi="Times New Roman" w:cs="Times New Roman"/>
+          <w:sz w:val="28"/>
+          <w:szCs w:val="28"/>
+        </w:rPr>
+        <w:t>Первостепенным фактором, влияющим на стоимость ультимативно считается геопозиция объекта, дистанция объекта от центра, доступ к транспорту и объектам общественного пользования (больницы, образовательные учреждения, торговые центры). Помимо этого, стоимость — это технические характеристики объекта, это также площадь и форма помещения, возраст объекта</w:t>
+      </w:r>
+      <w:r>
+        <w:rPr>
+          <w:rFonts w:ascii="Times New Roman" w:hAnsi="Times New Roman" w:cs="Times New Roman"/>
+          <w:sz w:val="28"/>
+          <w:szCs w:val="28"/>
+        </w:rPr>
+        <w:t>, срок экспозиции на рынке</w:t>
+      </w:r>
+      <w:r>
+        <w:rPr>
+          <w:rFonts w:ascii="Times New Roman" w:hAnsi="Times New Roman" w:cs="Times New Roman"/>
+          <w:sz w:val="28"/>
+          <w:szCs w:val="28"/>
+        </w:rPr>
+        <w:t>, качество материалов построенного здания, инфраструктура и доступ к парковочным местам и другие особенности, зависящие индивидуального от каждого покупателя и собственника.</w:t>
+      </w:r>
+      <w:r>
+        <w:rPr>
+          <w:rFonts w:ascii="Times New Roman" w:hAnsi="Times New Roman" w:cs="Times New Roman"/>
+          <w:sz w:val="28"/>
+          <w:szCs w:val="28"/>
+        </w:rPr>
+        <w:t xml:space="preserve"> В моменте оценки также учитываются макроэкономические факторы.</w:t>
+      </w:r>
+    </w:p>
+    <w:p>
+      <w:pPr>
+        <w:spacing w:after="0" w:line="360" w:lineRule="auto"/>
+        <w:ind w:firstLine="709"/>
+        <w:jc w:val="both"/>
+        <w:rPr>
+          <w:rFonts w:ascii="Times New Roman" w:hAnsi="Times New Roman" w:cs="Times New Roman"/>
+          <w:sz w:val="28"/>
+          <w:szCs w:val="28"/>
+          <w:highlight w:val="magenta"/>
+        </w:rPr>
+      </w:pPr>
+      <w:r>
+        <w:rPr>
+          <w:rFonts w:ascii="Times New Roman" w:hAnsi="Times New Roman" w:cs="Times New Roman"/>
+          <w:sz w:val="28"/>
+          <w:szCs w:val="28"/>
+          <w:highlight w:val="magenta"/>
+        </w:rPr>
+        <w:t>Для сбора данных такого рода не будет достаточным усилием обратиться к собранным базам данных, доступным в открытом доступе. Данные такого рода представляют собой достаточно узкую выборку, рамки которой были определены исключительно сам</w:t>
+      </w:r>
+      <w:r>
+        <w:rPr>
+          <w:rFonts w:ascii="Times New Roman" w:hAnsi="Times New Roman" w:cs="Times New Roman"/>
+          <w:sz w:val="28"/>
+          <w:szCs w:val="28"/>
+          <w:highlight w:val="magenta"/>
+        </w:rPr>
+        <w:t>им автором собранной выборки</w:t>
+      </w:r>
+      <w:r>
+        <w:rPr>
+          <w:rFonts w:ascii="Times New Roman" w:hAnsi="Times New Roman" w:cs="Times New Roman"/>
+          <w:sz w:val="28"/>
+          <w:szCs w:val="28"/>
+          <w:highlight w:val="magenta"/>
+        </w:rPr>
+        <w:t>. Ввиду невозможности оценить корректность и актуальность данных такого рода – необходимо обратиться к рынку в настоящий момент, с целью собрать все реальные объекты с нынешними ценами. Помимо этого, важно, чтобы эти данные были в открытом доступе и сам процесс сбора был автоматизирован и доступен к использованию в любое необходимое время. Единственным из способов сбора данных при таких условиях является парсинг.</w:t>
+      </w:r>
+    </w:p>
+    <w:p>
+      <w:pPr>
+        <w:spacing w:after="0" w:line="360" w:lineRule="auto"/>
+        <w:ind w:firstLine="709"/>
+        <w:jc w:val="both"/>
+        <w:rPr>
+          <w:rFonts w:ascii="Times New Roman" w:hAnsi="Times New Roman" w:cs="Times New Roman"/>
+          <w:sz w:val="28"/>
+          <w:szCs w:val="28"/>
+          <w:highlight w:val="magenta"/>
+        </w:rPr>
+      </w:pPr>
+      <w:r>
+        <w:rPr>
+          <w:rFonts w:ascii="Times New Roman" w:hAnsi="Times New Roman" w:cs="Times New Roman"/>
+          <w:sz w:val="28"/>
+          <w:szCs w:val="28"/>
+          <w:highlight w:val="magenta"/>
+        </w:rPr>
+        <w:t xml:space="preserve">Парсинг – это процесс автоматизированного сбора данных из электронного ресурса, с помощью кода, программы или сервиса. </w:t>
+      </w:r>
+      <w:r>
+        <w:rPr>
+          <w:rFonts w:ascii="Times New Roman" w:hAnsi="Times New Roman" w:cs="Times New Roman"/>
+          <w:sz w:val="28"/>
+          <w:szCs w:val="28"/>
+          <w:highlight w:val="magenta"/>
+        </w:rPr>
+        <w:t xml:space="preserve">Для написания такого рода программы необходимо обратиться к языку программирования </w:t>
+      </w:r>
+      <w:r>
+        <w:rPr>
+          <w:rFonts w:ascii="Times New Roman" w:hAnsi="Times New Roman" w:cs="Times New Roman"/>
+          <w:sz w:val="28"/>
+          <w:szCs w:val="28"/>
+          <w:highlight w:val="magenta"/>
+          <w:lang w:val="en-US"/>
+        </w:rPr>
+        <w:t>Python</w:t>
+      </w:r>
+      <w:r>
+        <w:rPr>
+          <w:rFonts w:ascii="Times New Roman" w:hAnsi="Times New Roman" w:cs="Times New Roman"/>
+          <w:sz w:val="28"/>
+          <w:szCs w:val="28"/>
+          <w:highlight w:val="magenta"/>
+        </w:rPr>
+        <w:t xml:space="preserve"> и к библиотекам, доступным в нем – в частности, к основным библиотекам, позволяющим эффективно осуществлять парсинг – «</w:t>
+      </w:r>
+      <w:r>
+        <w:rPr>
+          <w:rFonts w:ascii="Times New Roman" w:hAnsi="Times New Roman" w:cs="Times New Roman"/>
+          <w:sz w:val="28"/>
+          <w:szCs w:val="28"/>
+          <w:highlight w:val="magenta"/>
+          <w:lang w:val="en-US"/>
+        </w:rPr>
+        <w:t>Selenium</w:t>
+      </w:r>
+      <w:r>
+        <w:rPr>
+          <w:rFonts w:ascii="Times New Roman" w:hAnsi="Times New Roman" w:cs="Times New Roman"/>
+          <w:sz w:val="28"/>
+          <w:szCs w:val="28"/>
+          <w:highlight w:val="magenta"/>
+        </w:rPr>
+        <w:t>» и «</w:t>
+      </w:r>
+      <w:r>
+        <w:rPr>
+          <w:rFonts w:ascii="Times New Roman" w:hAnsi="Times New Roman" w:cs="Times New Roman"/>
+          <w:sz w:val="28"/>
+          <w:szCs w:val="28"/>
+          <w:highlight w:val="magenta"/>
+          <w:lang w:val="en-US"/>
+        </w:rPr>
+        <w:t>BeautifulSoup</w:t>
+      </w:r>
+      <w:r>
+        <w:rPr>
+          <w:rFonts w:ascii="Times New Roman" w:hAnsi="Times New Roman" w:cs="Times New Roman"/>
+          <w:sz w:val="28"/>
+          <w:szCs w:val="28"/>
+          <w:highlight w:val="magenta"/>
+        </w:rPr>
+        <w:t xml:space="preserve">». </w:t>
+      </w:r>
+      <w:r>
+        <w:rPr>
+          <w:rFonts w:ascii="Times New Roman" w:hAnsi="Times New Roman" w:cs="Times New Roman"/>
+          <w:sz w:val="28"/>
+          <w:szCs w:val="28"/>
+          <w:highlight w:val="magenta"/>
+        </w:rPr>
+        <w:t xml:space="preserve">Изучив </w:t>
+      </w:r>
+      <w:r>
+        <w:rPr>
+          <w:rFonts w:ascii="Times New Roman" w:hAnsi="Times New Roman" w:cs="Times New Roman"/>
+          <w:sz w:val="28"/>
+          <w:szCs w:val="28"/>
+          <w:highlight w:val="magenta"/>
+          <w:lang w:val="en-US"/>
+        </w:rPr>
+        <w:t>API</w:t>
+      </w:r>
+      <w:r>
+        <w:rPr>
+          <w:rFonts w:ascii="Times New Roman" w:hAnsi="Times New Roman" w:cs="Times New Roman"/>
+          <w:sz w:val="28"/>
+          <w:szCs w:val="28"/>
+          <w:highlight w:val="magenta"/>
+        </w:rPr>
+        <w:t xml:space="preserve"> данных </w:t>
+      </w:r>
+      <w:r>
+        <w:rPr>
+          <w:rFonts w:ascii="Times New Roman" w:hAnsi="Times New Roman" w:cs="Times New Roman"/>
+          <w:sz w:val="28"/>
+          <w:szCs w:val="28"/>
+          <w:highlight w:val="magenta"/>
+        </w:rPr>
+        <w:lastRenderedPageBreak/>
+        <w:t>библиотек, стали понятны принципы, по которым будет необходимо собирать данные, учитывая эту информацию – первостепенной задачей становился сам процесс выбора основного источника данных, который предложит наибольшее количество доступных и необходимых параметров, даст необходимое количество наблюдений, а также будет представлять собой качественный набор данных – полный, актуальный и корректный.</w:t>
+      </w:r>
+    </w:p>
+    <w:p>
+      <w:pPr>
+        <w:spacing w:after="0" w:line="360" w:lineRule="auto"/>
+        <w:ind w:firstLine="709"/>
+        <w:jc w:val="both"/>
+        <w:rPr>
+          <w:rFonts w:ascii="Times New Roman" w:hAnsi="Times New Roman" w:cs="Times New Roman"/>
+          <w:sz w:val="28"/>
+          <w:szCs w:val="28"/>
+        </w:rPr>
+      </w:pPr>
+      <w:r>
+        <w:rPr>
+          <w:rFonts w:ascii="Times New Roman" w:hAnsi="Times New Roman" w:cs="Times New Roman"/>
+          <w:sz w:val="28"/>
+          <w:szCs w:val="28"/>
+          <w:highlight w:val="magenta"/>
+        </w:rPr>
+        <w:t>После изучения современных электронных площадок для объявлений по коммерческой недвижимости в Санкт-Петербурге, в частности по торговому сектору недвижимости, наилучшее качество данных, вместе с набором доступных параметров и пригодным для парсинга устройства сайта демонстрировал сайт Циан. Помимо этого он имел значительное количество объявлений, подходящих под определенный нами параметры.</w:t>
+      </w:r>
+      <w:r>
+        <w:rPr>
+          <w:rFonts w:ascii="Times New Roman" w:hAnsi="Times New Roman" w:cs="Times New Roman"/>
+          <w:sz w:val="28"/>
+          <w:szCs w:val="28"/>
+        </w:rPr>
+        <w:t xml:space="preserve"> В ДРУГУЮ ГЛАВУ, ГДЕ СБОР ДАННЫХ</w:t>
+      </w:r>
+    </w:p>
+    <w:p>
+      <w:pPr>
+        <w:spacing w:after="0" w:line="360" w:lineRule="auto"/>
+        <w:ind w:firstLine="709"/>
+        <w:jc w:val="both"/>
+        <w:rPr>
+          <w:rFonts w:ascii="Times New Roman" w:hAnsi="Times New Roman" w:cs="Times New Roman"/>
+          <w:sz w:val="28"/>
+          <w:szCs w:val="28"/>
+        </w:rPr>
+      </w:pPr>
+      <w:r>
+        <w:rPr>
+          <w:rFonts w:ascii="Times New Roman" w:hAnsi="Times New Roman" w:cs="Times New Roman"/>
+          <w:sz w:val="28"/>
+          <w:szCs w:val="28"/>
+        </w:rPr>
+        <w:t>Подходя однако к вопросу изучения современных подходов в оценке недвижимости – важно обратить внимание на все возможные варианты, их плюсы, минусы и особенности. Обратившись к зарубежной работе, рассматривающей результаты работ, в которых были изучены подходы к оценке недвижимости</w:t>
+      </w:r>
+      <w:r>
+        <w:rPr>
+          <w:rFonts w:ascii="Times New Roman" w:hAnsi="Times New Roman" w:cs="Times New Roman"/>
+          <w:sz w:val="28"/>
+          <w:szCs w:val="28"/>
+        </w:rPr>
+        <w:t xml:space="preserve"> </w:t>
+      </w:r>
+      <w:r>
+        <w:rPr>
+          <w:rFonts w:ascii="Times New Roman" w:hAnsi="Times New Roman" w:cs="Times New Roman"/>
+          <w:sz w:val="28"/>
+          <w:szCs w:val="28"/>
+          <w:highlight w:val="yellow"/>
+        </w:rPr>
+        <w:t>[</w:t>
+      </w:r>
+      <w:r>
+        <w:rPr>
+          <w:highlight w:val="yellow"/>
+        </w:rPr>
+        <w:t>MACHINE LEARNING FOR PROPERTY PRICE PREDICTION AND PRICE VALUATION: A SYSTEMATIC LITERATURE REVIEW</w:t>
+      </w:r>
+      <w:r>
+        <w:rPr>
+          <w:rFonts w:ascii="Times New Roman" w:hAnsi="Times New Roman" w:cs="Times New Roman"/>
+          <w:sz w:val="28"/>
+          <w:szCs w:val="28"/>
+          <w:highlight w:val="yellow"/>
+        </w:rPr>
+        <w:t>]</w:t>
+      </w:r>
+      <w:r>
+        <w:rPr>
+          <w:rFonts w:ascii="Times New Roman" w:hAnsi="Times New Roman" w:cs="Times New Roman"/>
+          <w:sz w:val="28"/>
+          <w:szCs w:val="28"/>
+        </w:rPr>
+        <w:t>, можно заметить, что</w:t>
+      </w:r>
+      <w:r>
+        <w:rPr>
+          <w:rFonts w:ascii="Times New Roman" w:hAnsi="Times New Roman" w:cs="Times New Roman"/>
+          <w:sz w:val="28"/>
+          <w:szCs w:val="28"/>
+        </w:rPr>
+        <w:t xml:space="preserve"> 11 из 24 </w:t>
+      </w:r>
+      <w:r>
+        <w:rPr>
+          <w:rFonts w:ascii="Times New Roman" w:hAnsi="Times New Roman" w:cs="Times New Roman"/>
+          <w:sz w:val="28"/>
+          <w:szCs w:val="28"/>
+        </w:rPr>
+        <w:t>лучши</w:t>
+      </w:r>
+      <w:r>
+        <w:rPr>
+          <w:rFonts w:ascii="Times New Roman" w:hAnsi="Times New Roman" w:cs="Times New Roman"/>
+          <w:sz w:val="28"/>
+          <w:szCs w:val="28"/>
+        </w:rPr>
+        <w:t>х</w:t>
+      </w:r>
+      <w:r>
+        <w:rPr>
+          <w:rFonts w:ascii="Times New Roman" w:hAnsi="Times New Roman" w:cs="Times New Roman"/>
+          <w:sz w:val="28"/>
+          <w:szCs w:val="28"/>
+        </w:rPr>
+        <w:t xml:space="preserve"> результат</w:t>
+      </w:r>
+      <w:r>
+        <w:rPr>
+          <w:rFonts w:ascii="Times New Roman" w:hAnsi="Times New Roman" w:cs="Times New Roman"/>
+          <w:sz w:val="28"/>
+          <w:szCs w:val="28"/>
+        </w:rPr>
+        <w:t xml:space="preserve">ов в исследованиях показывали модели, основанные на алгоритме случайного леса. Алгоритм случайного леса, он же </w:t>
+      </w:r>
+      <w:r>
+        <w:rPr>
+          <w:rFonts w:ascii="Times New Roman" w:hAnsi="Times New Roman" w:cs="Times New Roman"/>
+          <w:sz w:val="28"/>
+          <w:szCs w:val="28"/>
+          <w:lang w:val="en-US"/>
+        </w:rPr>
+        <w:t>Random</w:t>
+      </w:r>
+      <w:r>
+        <w:rPr>
+          <w:rFonts w:ascii="Times New Roman" w:hAnsi="Times New Roman" w:cs="Times New Roman"/>
+          <w:sz w:val="28"/>
+          <w:szCs w:val="28"/>
+        </w:rPr>
+        <w:t xml:space="preserve"> </w:t>
+      </w:r>
+      <w:r>
+        <w:rPr>
+          <w:rFonts w:ascii="Times New Roman" w:hAnsi="Times New Roman" w:cs="Times New Roman"/>
+          <w:sz w:val="28"/>
+          <w:szCs w:val="28"/>
+          <w:lang w:val="en-US"/>
+        </w:rPr>
+        <w:t>Forest</w:t>
+      </w:r>
+      <w:r>
+        <w:rPr>
+          <w:rFonts w:ascii="Times New Roman" w:hAnsi="Times New Roman" w:cs="Times New Roman"/>
+          <w:sz w:val="28"/>
+          <w:szCs w:val="28"/>
+        </w:rPr>
+        <w:t xml:space="preserve"> – алгоритм машинного обучения, заключающийся в использовании совокупности деревьев решений. Данный алгоритм представляется очень гибким, универсальным, а также устойчивым к межфакторной корреляции, что вполне объясняет, почему он показывал лучшие результаты и в других исследованиях, проведенных на похожую тему.</w:t>
+      </w:r>
+    </w:p>
+    <w:p>
+      <w:pPr>
+        <w:spacing w:after="0" w:line="360" w:lineRule="auto"/>
+        <w:ind w:firstLine="709"/>
+        <w:jc w:val="both"/>
+        <w:rPr>
+          <w:rFonts w:ascii="Times New Roman" w:hAnsi="Times New Roman" w:cs="Times New Roman"/>
+          <w:sz w:val="28"/>
+          <w:szCs w:val="28"/>
+        </w:rPr>
+      </w:pPr>
+      <w:r>
+        <w:rPr>
+          <w:rFonts w:ascii="Times New Roman" w:hAnsi="Times New Roman" w:cs="Times New Roman"/>
+          <w:sz w:val="28"/>
+          <w:szCs w:val="28"/>
+        </w:rPr>
+        <w:t xml:space="preserve">Однако для определения наилучшего результата, будет важно учитывать все доступные модели, для выявления особенностей данных и </w:t>
+      </w:r>
+      <w:r>
+        <w:rPr>
+          <w:rFonts w:ascii="Times New Roman" w:hAnsi="Times New Roman" w:cs="Times New Roman"/>
+          <w:sz w:val="28"/>
+          <w:szCs w:val="28"/>
+        </w:rPr>
+        <w:lastRenderedPageBreak/>
+        <w:t xml:space="preserve">понимания всех возможных подходов к данному вопросу, оставаясь при этом объективным. </w:t>
+      </w:r>
     </w:p>
     <w:p>
       <w:pPr>
@@ -3396,6 +4351,119 @@
       </w:rPr>
     </w:lvl>
   </w:abstractNum>
+  <w:abstractNum w:abstractNumId="4" w15:restartNumberingAfterBreak="0">
+    <w:nsid w:val="69EF5253"/>
+    <w:multiLevelType w:val="hybridMultilevel"/>
+    <w:tmpl w:val="223A8398"/>
+    <w:lvl w:ilvl="0" w:tplc="5602EA66">
+      <w:start w:val="1"/>
+      <w:numFmt w:val="bullet"/>
+      <w:lvlText w:val=""/>
+      <w:lvlJc w:val="left"/>
+      <w:pPr>
+        <w:ind w:left="1429" w:hanging="360"/>
+      </w:pPr>
+      <w:rPr>
+        <w:rFonts w:ascii="Symbol" w:hAnsi="Symbol" w:hint="default"/>
+      </w:rPr>
+    </w:lvl>
+    <w:lvl w:ilvl="1" w:tplc="04190003" w:tentative="1">
+      <w:start w:val="1"/>
+      <w:numFmt w:val="bullet"/>
+      <w:lvlText w:val="o"/>
+      <w:lvlJc w:val="left"/>
+      <w:pPr>
+        <w:ind w:left="2149" w:hanging="360"/>
+      </w:pPr>
+      <w:rPr>
+        <w:rFonts w:ascii="Courier New" w:hAnsi="Courier New" w:cs="Courier New" w:hint="default"/>
+      </w:rPr>
+    </w:lvl>
+    <w:lvl w:ilvl="2" w:tplc="04190005" w:tentative="1">
+      <w:start w:val="1"/>
+      <w:numFmt w:val="bullet"/>
+      <w:lvlText w:val=""/>
+      <w:lvlJc w:val="left"/>
+      <w:pPr>
+        <w:ind w:left="2869" w:hanging="360"/>
+      </w:pPr>
+      <w:rPr>
+        <w:rFonts w:ascii="Wingdings" w:hAnsi="Wingdings" w:hint="default"/>
+      </w:rPr>
+    </w:lvl>
+    <w:lvl w:ilvl="3" w:tplc="04190001" w:tentative="1">
+      <w:start w:val="1"/>
+      <w:numFmt w:val="bullet"/>
+      <w:lvlText w:val=""/>
+      <w:lvlJc w:val="left"/>
+      <w:pPr>
+        <w:ind w:left="3589" w:hanging="360"/>
+      </w:pPr>
+      <w:rPr>
+        <w:rFonts w:ascii="Symbol" w:hAnsi="Symbol" w:hint="default"/>
+      </w:rPr>
+    </w:lvl>
+    <w:lvl w:ilvl="4" w:tplc="04190003" w:tentative="1">
+      <w:start w:val="1"/>
+      <w:numFmt w:val="bullet"/>
+      <w:lvlText w:val="o"/>
+      <w:lvlJc w:val="left"/>
+      <w:pPr>
+        <w:ind w:left="4309" w:hanging="360"/>
+      </w:pPr>
+      <w:rPr>
+        <w:rFonts w:ascii="Courier New" w:hAnsi="Courier New" w:cs="Courier New" w:hint="default"/>
+      </w:rPr>
+    </w:lvl>
+    <w:lvl w:ilvl="5" w:tplc="04190005" w:tentative="1">
+      <w:start w:val="1"/>
+      <w:numFmt w:val="bullet"/>
+      <w:lvlText w:val=""/>
+      <w:lvlJc w:val="left"/>
+      <w:pPr>
+        <w:ind w:left="5029" w:hanging="360"/>
+      </w:pPr>
+      <w:rPr>
+        <w:rFonts w:ascii="Wingdings" w:hAnsi="Wingdings" w:hint="default"/>
+      </w:rPr>
+    </w:lvl>
+    <w:lvl w:ilvl="6" w:tplc="04190001" w:tentative="1">
+      <w:start w:val="1"/>
+      <w:numFmt w:val="bullet"/>
+      <w:lvlText w:val=""/>
+      <w:lvlJc w:val="left"/>
+      <w:pPr>
+        <w:ind w:left="5749" w:hanging="360"/>
+      </w:pPr>
+      <w:rPr>
+        <w:rFonts w:ascii="Symbol" w:hAnsi="Symbol" w:hint="default"/>
+      </w:rPr>
+    </w:lvl>
+    <w:lvl w:ilvl="7" w:tplc="04190003" w:tentative="1">
+      <w:start w:val="1"/>
+      <w:numFmt w:val="bullet"/>
+      <w:lvlText w:val="o"/>
+      <w:lvlJc w:val="left"/>
+      <w:pPr>
+        <w:ind w:left="6469" w:hanging="360"/>
+      </w:pPr>
+      <w:rPr>
+        <w:rFonts w:ascii="Courier New" w:hAnsi="Courier New" w:cs="Courier New" w:hint="default"/>
+      </w:rPr>
+    </w:lvl>
+    <w:lvl w:ilvl="8" w:tplc="04190005" w:tentative="1">
+      <w:start w:val="1"/>
+      <w:numFmt w:val="bullet"/>
+      <w:lvlText w:val=""/>
+      <w:lvlJc w:val="left"/>
+      <w:pPr>
+        <w:ind w:left="7189" w:hanging="360"/>
+      </w:pPr>
+      <w:rPr>
+        <w:rFonts w:ascii="Wingdings" w:hAnsi="Wingdings" w:hint="default"/>
+      </w:rPr>
+    </w:lvl>
+  </w:abstractNum>
   <w:num w:numId="1" w16cid:durableId="1994916311">
     <w:abstractNumId w:val="0"/>
   </w:num>
@@ -3407,6 +4475,9 @@
   </w:num>
   <w:num w:numId="4" w16cid:durableId="1930038203">
     <w:abstractNumId w:val="1"/>
+  </w:num>
+  <w:num w:numId="5" w16cid:durableId="796489992">
+    <w:abstractNumId w:val="4"/>
   </w:num>
 </w:numbering>
 </file>
@@ -3860,6 +4931,29 @@
       <w:color w:val="666666"/>
     </w:rPr>
   </w:style>
+  <w:style w:type="character" w:styleId="a5">
+    <w:name w:val="Hyperlink"/>
+    <w:basedOn w:val="a0"/>
+    <w:uiPriority w:val="99"/>
+    <w:unhideWhenUsed/>
+    <w:rsid w:val="005314E1"/>
+    <w:rPr>
+      <w:color w:val="0563C1" w:themeColor="hyperlink"/>
+      <w:u w:val="single"/>
+    </w:rPr>
+  </w:style>
+  <w:style w:type="character" w:styleId="a6">
+    <w:name w:val="Unresolved Mention"/>
+    <w:basedOn w:val="a0"/>
+    <w:uiPriority w:val="99"/>
+    <w:semiHidden/>
+    <w:unhideWhenUsed/>
+    <w:rsid w:val="005314E1"/>
+    <w:rPr>
+      <w:color w:val="605E5C"/>
+      <w:shd w:val="clear" w:color="auto" w:fill="E1DFDD"/>
+    </w:rPr>
+  </w:style>
 </w:styles>
 </file>
 

</xml_diff>

<commit_message>
gotta go to sleep man
</commit_message>
<xml_diff>
--- a/Диплом.docx
+++ b/Диплом.docx
@@ -99,18 +99,8 @@
           <w:sz w:val="28"/>
           <w:szCs w:val="28"/>
         </w:rPr>
-        <w:t xml:space="preserve">Анализ собранных данных с использованием как питона, так и </w:t>
-      </w:r>
-      <w:proofErr w:type="spellStart"/>
-      <w:r>
-        <w:rPr>
-          <w:rFonts w:ascii="Times New Roman" w:hAnsi="Times New Roman" w:cs="Times New Roman"/>
-          <w:sz w:val="28"/>
-          <w:szCs w:val="28"/>
-        </w:rPr>
-        <w:t>кьюгиса</w:t>
-      </w:r>
-      <w:proofErr w:type="spellEnd"/>
+        <w:t>Анализ собранных данных с использованием как питона, так и кьюгиса</w:t>
+      </w:r>
     </w:p>
     <w:p>
       <w:pPr>
@@ -1875,7 +1865,6 @@
         </w:rPr>
         <w:t xml:space="preserve"> – вклад </w:t>
       </w:r>
-      <w:proofErr w:type="spellStart"/>
       <w:r>
         <w:rPr>
           <w:rFonts w:ascii="Times New Roman" w:eastAsiaTheme="minorEastAsia" w:hAnsi="Times New Roman" w:cs="Times New Roman"/>
@@ -1885,7 +1874,6 @@
         </w:rPr>
         <w:t>i</w:t>
       </w:r>
-      <w:proofErr w:type="spellEnd"/>
       <w:r>
         <w:rPr>
           <w:rFonts w:ascii="Times New Roman" w:eastAsiaTheme="minorEastAsia" w:hAnsi="Times New Roman" w:cs="Times New Roman"/>
@@ -2340,18 +2328,8 @@
           <w:sz w:val="28"/>
           <w:szCs w:val="28"/>
         </w:rPr>
-        <w:t xml:space="preserve">1 – </w:t>
-      </w:r>
-      <w:proofErr w:type="spellStart"/>
-      <w:r>
-        <w:rPr>
-          <w:rFonts w:ascii="Times New Roman" w:hAnsi="Times New Roman" w:cs="Times New Roman"/>
-          <w:sz w:val="28"/>
-          <w:szCs w:val="28"/>
-        </w:rPr>
-        <w:t>коэфф</w:t>
-      </w:r>
-      <w:proofErr w:type="spellEnd"/>
+        <w:t>1 – коэфф</w:t>
+      </w:r>
       <w:r>
         <w:rPr>
           <w:rFonts w:ascii="Times New Roman" w:hAnsi="Times New Roman" w:cs="Times New Roman"/>
@@ -2427,18 +2405,8 @@
           <w:sz w:val="28"/>
           <w:szCs w:val="28"/>
         </w:rPr>
-        <w:t xml:space="preserve">2 – </w:t>
-      </w:r>
-      <w:proofErr w:type="spellStart"/>
-      <w:r>
-        <w:rPr>
-          <w:rFonts w:ascii="Times New Roman" w:hAnsi="Times New Roman" w:cs="Times New Roman"/>
-          <w:sz w:val="28"/>
-          <w:szCs w:val="28"/>
-        </w:rPr>
-        <w:t>коэфф</w:t>
-      </w:r>
-      <w:proofErr w:type="spellEnd"/>
+        <w:t>2 – коэфф</w:t>
+      </w:r>
       <w:r>
         <w:rPr>
           <w:rFonts w:ascii="Times New Roman" w:hAnsi="Times New Roman" w:cs="Times New Roman"/>
@@ -2490,16 +2458,7 @@
           <w:sz w:val="28"/>
           <w:szCs w:val="28"/>
         </w:rPr>
-        <w:t xml:space="preserve"> </w:t>
-      </w:r>
-      <w:proofErr w:type="spellStart"/>
-      <w:r>
-        <w:rPr>
-          <w:rFonts w:ascii="Times New Roman" w:hAnsi="Times New Roman" w:cs="Times New Roman"/>
-          <w:sz w:val="28"/>
-          <w:szCs w:val="28"/>
-        </w:rPr>
-        <w:t>коэф</w:t>
+        <w:t xml:space="preserve"> коэф</w:t>
       </w:r>
       <w:r>
         <w:rPr>
@@ -2509,7 +2468,6 @@
         </w:rPr>
         <w:t>ф</w:t>
       </w:r>
-      <w:proofErr w:type="spellEnd"/>
       <w:r>
         <w:rPr>
           <w:rFonts w:ascii="Times New Roman" w:hAnsi="Times New Roman" w:cs="Times New Roman"/>
@@ -2577,16 +2535,7 @@
           <w:sz w:val="28"/>
           <w:szCs w:val="28"/>
         </w:rPr>
-        <w:t xml:space="preserve"> </w:t>
-      </w:r>
-      <w:proofErr w:type="spellStart"/>
-      <w:r>
-        <w:rPr>
-          <w:rFonts w:ascii="Times New Roman" w:hAnsi="Times New Roman" w:cs="Times New Roman"/>
-          <w:sz w:val="28"/>
-          <w:szCs w:val="28"/>
-        </w:rPr>
-        <w:t>коэф</w:t>
+        <w:t xml:space="preserve"> коэф</w:t>
       </w:r>
       <w:r>
         <w:rPr>
@@ -2596,7 +2545,6 @@
         </w:rPr>
         <w:t>ф</w:t>
       </w:r>
-      <w:proofErr w:type="spellEnd"/>
       <w:r>
         <w:rPr>
           <w:rFonts w:ascii="Times New Roman" w:hAnsi="Times New Roman" w:cs="Times New Roman"/>
@@ -2950,25 +2898,7 @@
           <w:sz w:val="28"/>
           <w:szCs w:val="28"/>
         </w:rPr>
-        <w:t xml:space="preserve">Насколько сильно отличается моделирование коммерческой недвижимости </w:t>
-      </w:r>
-      <w:proofErr w:type="gramStart"/>
-      <w:r>
-        <w:rPr>
-          <w:rFonts w:ascii="Times New Roman" w:hAnsi="Times New Roman" w:cs="Times New Roman"/>
-          <w:sz w:val="28"/>
-          <w:szCs w:val="28"/>
-        </w:rPr>
-        <w:t>от жилой</w:t>
-      </w:r>
-      <w:proofErr w:type="gramEnd"/>
-      <w:r>
-        <w:rPr>
-          <w:rFonts w:ascii="Times New Roman" w:hAnsi="Times New Roman" w:cs="Times New Roman"/>
-          <w:sz w:val="28"/>
-          <w:szCs w:val="28"/>
-        </w:rPr>
-        <w:t>?</w:t>
+        <w:t>Насколько сильно отличается моделирование коммерческой недвижимости от жилой?</w:t>
       </w:r>
     </w:p>
     <w:p>
@@ -3106,33 +3036,11 @@
         </w:rPr>
         <w:t>[</w:t>
       </w:r>
-      <w:proofErr w:type="spellStart"/>
       <w:r>
         <w:rPr>
           <w:highlight w:val="yellow"/>
         </w:rPr>
-        <w:t>Joseph</w:t>
-      </w:r>
-      <w:proofErr w:type="spellEnd"/>
-      <w:r>
-        <w:rPr>
-          <w:highlight w:val="yellow"/>
-        </w:rPr>
-        <w:t xml:space="preserve"> </w:t>
-      </w:r>
-      <w:proofErr w:type="spellStart"/>
-      <w:r>
-        <w:rPr>
-          <w:highlight w:val="yellow"/>
-        </w:rPr>
-        <w:t>Gyourko</w:t>
-      </w:r>
-      <w:proofErr w:type="spellEnd"/>
-      <w:r>
-        <w:rPr>
-          <w:highlight w:val="yellow"/>
-        </w:rPr>
-        <w:t xml:space="preserve"> UNDERSTANDING COMMERCIAL REAL ESTATE: JUST HOW DIFFERENT FROM HOUSING IS IT? // NBER WORKING PAPER SERIES. – 2009</w:t>
+        <w:t>Joseph Gyourko UNDERSTANDING COMMERCIAL REAL ESTATE: JUST HOW DIFFERENT FROM HOUSING IS IT? // NBER WORKING PAPER SERIES. – 2009</w:t>
       </w:r>
       <w:r>
         <w:rPr>
@@ -3344,7 +3252,6 @@
         </w:rPr>
         <w:t>://</w:t>
       </w:r>
-      <w:proofErr w:type="spellStart"/>
       <w:r>
         <w:rPr>
           <w:rFonts w:ascii="Times New Roman" w:hAnsi="Times New Roman" w:cs="Times New Roman"/>
@@ -3355,7 +3262,6 @@
         </w:rPr>
         <w:t>iksadyayinevi</w:t>
       </w:r>
-      <w:proofErr w:type="spellEnd"/>
       <w:r>
         <w:rPr>
           <w:rFonts w:ascii="Times New Roman" w:hAnsi="Times New Roman" w:cs="Times New Roman"/>
@@ -7674,27 +7580,7 @@
           <w:szCs w:val="28"/>
           <w:highlight w:val="red"/>
         </w:rPr>
-        <w:t xml:space="preserve"> самих данных </w:t>
-      </w:r>
-      <w:proofErr w:type="gramStart"/>
-      <w:r>
-        <w:rPr>
-          <w:rFonts w:ascii="Times New Roman" w:hAnsi="Times New Roman" w:cs="Times New Roman"/>
-          <w:sz w:val="28"/>
-          <w:szCs w:val="28"/>
-          <w:highlight w:val="red"/>
-        </w:rPr>
-        <w:t>вне рамках</w:t>
-      </w:r>
-      <w:proofErr w:type="gramEnd"/>
-      <w:r>
-        <w:rPr>
-          <w:rFonts w:ascii="Times New Roman" w:hAnsi="Times New Roman" w:cs="Times New Roman"/>
-          <w:sz w:val="28"/>
-          <w:szCs w:val="28"/>
-          <w:highlight w:val="red"/>
-        </w:rPr>
-        <w:t xml:space="preserve"> геоспатического анализа</w:t>
+        <w:t xml:space="preserve"> самих данных вне рамках геоспатического анализа</w:t>
       </w:r>
       <w:r>
         <w:rPr>
@@ -8344,7 +8230,31 @@
           <w:szCs w:val="28"/>
         </w:rPr>
         <w:lastRenderedPageBreak/>
-        <w:t>метров квадратных. Кроме того, можно сделать утверждение, что достаточно значительная часть помещений города в этом диапазоне сосредоточена в центральной части.</w:t>
+        <w:t>метров квадратных. Кроме того, можно сделать утверждение, что достаточно значительная часть помещений города в этом диапазоне</w:t>
+      </w:r>
+      <w:r>
+        <w:rPr>
+          <w:rFonts w:ascii="Times New Roman" w:hAnsi="Times New Roman" w:cs="Times New Roman"/>
+          <w:sz w:val="28"/>
+          <w:szCs w:val="28"/>
+        </w:rPr>
+        <w:t xml:space="preserve"> </w:t>
+      </w:r>
+      <w:r>
+        <w:rPr>
+          <w:rFonts w:ascii="Times New Roman" w:hAnsi="Times New Roman" w:cs="Times New Roman"/>
+          <w:sz w:val="28"/>
+          <w:szCs w:val="28"/>
+        </w:rPr>
+        <w:t>площади</w:t>
+      </w:r>
+      <w:r>
+        <w:rPr>
+          <w:rFonts w:ascii="Times New Roman" w:hAnsi="Times New Roman" w:cs="Times New Roman"/>
+          <w:sz w:val="28"/>
+          <w:szCs w:val="28"/>
+        </w:rPr>
+        <w:t xml:space="preserve"> сосредоточена в центральной части.</w:t>
       </w:r>
     </w:p>
     <w:p>
@@ -8367,6 +8277,185 @@
         </w:rPr>
         <w:t>МАКСИМАЛЬНЫЙ ЭТАЖ ЗДАНИЙ ПЕРЕСЧИТАТЬ</w:t>
       </w:r>
+    </w:p>
+    <w:p>
+      <w:pPr>
+        <w:spacing w:after="0" w:line="360" w:lineRule="auto"/>
+        <w:ind w:firstLine="709"/>
+        <w:jc w:val="both"/>
+        <w:rPr>
+          <w:rFonts w:ascii="Times New Roman" w:hAnsi="Times New Roman" w:cs="Times New Roman"/>
+          <w:sz w:val="28"/>
+          <w:szCs w:val="28"/>
+          <w:lang w:val="en-US"/>
+        </w:rPr>
+      </w:pPr>
+      <w:r>
+        <w:rPr>
+          <w:rFonts w:ascii="Times New Roman" w:hAnsi="Times New Roman" w:cs="Times New Roman"/>
+          <w:sz w:val="28"/>
+          <w:szCs w:val="28"/>
+        </w:rPr>
+        <w:t>Ещё одним весомым фактором при оценке стоимости коммерческой недвижимости принято считать доступ к парковкам возле объекта. Это во многом применимо к офисной и промышленной недвижимости, однако и для торгового сектора может иметь значимое влияние на целевой признак. С учетом рассчитанного признака количества парковок в радиусе 1 км от объекта</w:t>
+      </w:r>
+      <w:r>
+        <w:rPr>
+          <w:rFonts w:ascii="Times New Roman" w:hAnsi="Times New Roman" w:cs="Times New Roman"/>
+          <w:sz w:val="28"/>
+          <w:szCs w:val="28"/>
+        </w:rPr>
+        <w:t>…</w:t>
+      </w:r>
+    </w:p>
+    <w:p>
+      <w:pPr>
+        <w:spacing w:before="100" w:beforeAutospacing="1" w:after="100" w:afterAutospacing="1" w:line="240" w:lineRule="auto"/>
+        <w:jc w:val="center"/>
+        <w:rPr>
+          <w:rFonts w:ascii="Times New Roman" w:eastAsia="Times New Roman" w:hAnsi="Times New Roman" w:cs="Times New Roman"/>
+          <w:kern w:val="0"/>
+          <w:sz w:val="24"/>
+          <w:szCs w:val="24"/>
+          <w:lang w:eastAsia="ru-RU"/>
+          <w14:ligatures w14:val="none"/>
+        </w:rPr>
+      </w:pPr>
+      <w:r>
+        <w:rPr>
+          <w:rFonts w:ascii="Times New Roman" w:eastAsia="Times New Roman" w:hAnsi="Times New Roman" w:cs="Times New Roman"/>
+          <w:noProof/>
+          <w:kern w:val="0"/>
+          <w:sz w:val="24"/>
+          <w:szCs w:val="24"/>
+          <w:lang w:eastAsia="ru-RU"/>
+          <w14:ligatures w14:val="none"/>
+        </w:rPr>
+        <w:drawing>
+          <wp:inline distT="0" distB="0" distL="0" distR="0" wp14:anchorId="006FE8F0" wp14:editId="0F1351EA">
+            <wp:extent cx="5502275" cy="3891095"/>
+            <wp:effectExtent l="0" t="0" r="0" b="0"/>
+            <wp:docPr id="1583720543" name="Рисунок 7"/>
+            <wp:cNvGraphicFramePr>
+              <a:graphicFrameLocks xmlns:a="http://schemas.openxmlformats.org/drawingml/2006/main" noChangeAspect="1"/>
+            </wp:cNvGraphicFramePr>
+            <a:graphic xmlns:a="http://schemas.openxmlformats.org/drawingml/2006/main">
+              <a:graphicData uri="http://schemas.openxmlformats.org/drawingml/2006/picture">
+                <pic:pic xmlns:pic="http://schemas.openxmlformats.org/drawingml/2006/picture">
+                  <pic:nvPicPr>
+                    <pic:cNvPr id="0" name="Picture 13"/>
+                    <pic:cNvPicPr>
+                      <a:picLocks noChangeAspect="1" noChangeArrowheads="1"/>
+                    </pic:cNvPicPr>
+                  </pic:nvPicPr>
+                  <pic:blipFill>
+                    <a:blip r:embed="rId12" cstate="print">
+                      <a:extLst>
+                        <a:ext uri="{28A0092B-C50C-407E-A947-70E740481C1C}">
+                          <a14:useLocalDpi xmlns:a14="http://schemas.microsoft.com/office/drawing/2010/main" val="0"/>
+                        </a:ext>
+                      </a:extLst>
+                    </a:blip>
+                    <a:srcRect/>
+                    <a:stretch>
+                      <a:fillRect/>
+                    </a:stretch>
+                  </pic:blipFill>
+                  <pic:spPr bwMode="auto">
+                    <a:xfrm>
+                      <a:off x="0" y="0"/>
+                      <a:ext cx="5504101" cy="3892386"/>
+                    </a:xfrm>
+                    <a:prstGeom prst="rect">
+                      <a:avLst/>
+                    </a:prstGeom>
+                    <a:noFill/>
+                    <a:ln>
+                      <a:noFill/>
+                    </a:ln>
+                  </pic:spPr>
+                </pic:pic>
+              </a:graphicData>
+            </a:graphic>
+          </wp:inline>
+        </w:drawing>
+      </w:r>
+    </w:p>
+    <w:p>
+      <w:pPr>
+        <w:spacing w:after="0" w:line="360" w:lineRule="auto"/>
+        <w:ind w:firstLine="709"/>
+        <w:jc w:val="both"/>
+        <w:rPr>
+          <w:rFonts w:ascii="Times New Roman" w:hAnsi="Times New Roman" w:cs="Times New Roman"/>
+          <w:sz w:val="28"/>
+          <w:szCs w:val="28"/>
+        </w:rPr>
+      </w:pPr>
+      <w:r>
+        <w:rPr>
+          <w:rFonts w:ascii="Times New Roman" w:hAnsi="Times New Roman" w:cs="Times New Roman"/>
+          <w:sz w:val="28"/>
+          <w:szCs w:val="28"/>
+          <w:highlight w:val="yellow"/>
+        </w:rPr>
+        <w:t xml:space="preserve">Рисунок </w:t>
+      </w:r>
+      <w:r>
+        <w:rPr>
+          <w:rFonts w:ascii="Times New Roman" w:hAnsi="Times New Roman" w:cs="Times New Roman"/>
+          <w:sz w:val="28"/>
+          <w:szCs w:val="28"/>
+          <w:highlight w:val="yellow"/>
+        </w:rPr>
+        <w:t>–</w:t>
+      </w:r>
+      <w:r>
+        <w:rPr>
+          <w:rFonts w:ascii="Times New Roman" w:hAnsi="Times New Roman" w:cs="Times New Roman"/>
+          <w:sz w:val="28"/>
+          <w:szCs w:val="28"/>
+        </w:rPr>
+        <w:t xml:space="preserve"> </w:t>
+      </w:r>
+      <w:r>
+        <w:rPr>
+          <w:rFonts w:ascii="Times New Roman" w:hAnsi="Times New Roman" w:cs="Times New Roman"/>
+          <w:sz w:val="28"/>
+          <w:szCs w:val="28"/>
+          <w:highlight w:val="yellow"/>
+        </w:rPr>
+        <w:t>Градационное распределение торгового объекта</w:t>
+      </w:r>
+      <w:r>
+        <w:rPr>
+          <w:rFonts w:ascii="Times New Roman" w:hAnsi="Times New Roman" w:cs="Times New Roman"/>
+          <w:sz w:val="28"/>
+          <w:szCs w:val="28"/>
+          <w:highlight w:val="yellow"/>
+        </w:rPr>
+        <w:t xml:space="preserve"> согласно количеству парковок в радиусе 1 км</w:t>
+      </w:r>
+      <w:r>
+        <w:rPr>
+          <w:rFonts w:ascii="Times New Roman" w:hAnsi="Times New Roman" w:cs="Times New Roman"/>
+          <w:sz w:val="28"/>
+          <w:szCs w:val="28"/>
+          <w:highlight w:val="yellow"/>
+        </w:rPr>
+        <w:t xml:space="preserve"> в Санкт-Петербурге.</w:t>
+      </w:r>
+    </w:p>
+    <w:p>
+      <w:pPr>
+        <w:spacing w:after="0" w:line="360" w:lineRule="auto"/>
+        <w:ind w:firstLine="709"/>
+        <w:jc w:val="both"/>
+        <w:rPr>
+          <w:rFonts w:ascii="Times New Roman" w:hAnsi="Times New Roman" w:cs="Times New Roman"/>
+          <w:sz w:val="28"/>
+          <w:szCs w:val="28"/>
+        </w:rPr>
+      </w:pPr>
     </w:p>
     <w:sectPr>
       <w:pgSz w:w="11906" w:h="16838"/>
@@ -9575,7 +9664,7 @@
   <w:style w:type="paragraph" w:default="1" w:styleId="a">
     <w:name w:val="Normal"/>
     <w:qFormat/>
-    <w:rsid w:val="006E0002"/>
+    <w:rsid w:val="00A11A8C"/>
   </w:style>
   <w:style w:type="paragraph" w:styleId="1">
     <w:name w:val="heading 1"/>

</xml_diff>